<commit_message>
07jul examen analisis estadistico ii
</commit_message>
<xml_diff>
--- a/II. 07 Análisis Estadístico II/Examen/EXAMEN DE POSGRADO-2022.docx
+++ b/II. 07 Análisis Estadístico II/Examen/EXAMEN DE POSGRADO-2022.docx
@@ -129,8 +129,13 @@
         </w:rPr>
         <w:t xml:space="preserve"> </w:t>
       </w:r>
-      <w:r>
-        <w:t>CEL:……</w:t>
+      <w:proofErr w:type="gramStart"/>
+      <w:r>
+        <w:t>CEL:…</w:t>
+      </w:r>
+      <w:proofErr w:type="gramEnd"/>
+      <w:r>
+        <w:t>…</w:t>
       </w:r>
       <w:r>
         <w:t xml:space="preserve"> 73736998…</w:t>
@@ -151,10 +156,13 @@
         <w:t xml:space="preserve"> </w:t>
       </w:r>
       <w:r>
-        <w:t>………</w:t>
-      </w:r>
-      <w:r>
-        <w:t>wserdan@gmail.com</w:t>
+        <w:rPr>
+          <w:spacing w:val="-11"/>
+        </w:rPr>
+        <w:t xml:space="preserve"> w</w:t>
+      </w:r>
+      <w:r>
+        <w:t>serdan@gmail.com</w:t>
       </w:r>
     </w:p>
     <w:p>
@@ -175,7 +183,15 @@
         <w:jc w:val="both"/>
       </w:pPr>
       <w:r>
-        <w:t>(Regresión múltiple)(Se pide dar solución en R) Un estudio quiere generar un modelo que permita predecir la</w:t>
+        <w:t xml:space="preserve">(Regresión </w:t>
+      </w:r>
+      <w:proofErr w:type="gramStart"/>
+      <w:r>
+        <w:t>múltiple)(</w:t>
+      </w:r>
+      <w:proofErr w:type="gramEnd"/>
+      <w:r>
+        <w:t>Se pide dar solución en R) Un estudio quiere generar un modelo que permita predecir la</w:t>
       </w:r>
       <w:r>
         <w:rPr>
@@ -193,10 +209,7 @@
         <w:t xml:space="preserve"> </w:t>
       </w:r>
       <w:r>
-        <w:t>información sobre: habitantes, analfab</w:t>
-      </w:r>
-      <w:r>
-        <w:t>etismo, ingresos, esperanza de vida, asesinatos, universitarios, heladas,</w:t>
+        <w:t>información sobre: habitantes, analfabetismo, ingresos, esperanza de vida, asesinatos, universitarios, heladas,</w:t>
       </w:r>
       <w:r>
         <w:rPr>
@@ -259,8 +272,21 @@
         <w:spacing w:before="160"/>
         <w:ind w:left="2160"/>
       </w:pPr>
-      <w:r>
-        <w:t>library(dplyr)</w:t>
+      <w:proofErr w:type="spellStart"/>
+      <w:r>
+        <w:t>library</w:t>
+      </w:r>
+      <w:proofErr w:type="spellEnd"/>
+      <w:r>
+        <w:t>(</w:t>
+      </w:r>
+      <w:proofErr w:type="spellStart"/>
+      <w:r>
+        <w:t>dplyr</w:t>
+      </w:r>
+      <w:proofErr w:type="spellEnd"/>
+      <w:r>
+        <w:t>)</w:t>
       </w:r>
     </w:p>
     <w:p>
@@ -268,27 +294,59 @@
         <w:pStyle w:val="Textoindependiente"/>
         <w:spacing w:before="23"/>
         <w:ind w:left="2160"/>
-      </w:pPr>
-      <w:r>
+        <w:rPr>
+          <w:lang w:val="en-US"/>
+        </w:rPr>
+      </w:pPr>
+      <w:proofErr w:type="spellStart"/>
+      <w:r>
+        <w:rPr>
+          <w:lang w:val="en-US"/>
+        </w:rPr>
         <w:t>datos</w:t>
       </w:r>
+      <w:proofErr w:type="spellEnd"/>
       <w:r>
         <w:rPr>
           <w:spacing w:val="-8"/>
-        </w:rPr>
-        <w:t xml:space="preserve"> </w:t>
-      </w:r>
-      <w:r>
+          <w:lang w:val="en-US"/>
+        </w:rPr>
+        <w:t xml:space="preserve"> </w:t>
+      </w:r>
+      <w:r>
+        <w:rPr>
+          <w:lang w:val="en-US"/>
+        </w:rPr>
         <w:t>&lt;-</w:t>
       </w:r>
       <w:r>
         <w:rPr>
           <w:spacing w:val="-4"/>
-        </w:rPr>
-        <w:t xml:space="preserve"> </w:t>
-      </w:r>
-      <w:r>
-        <w:t>as.data.frame(state.x77)</w:t>
+          <w:lang w:val="en-US"/>
+        </w:rPr>
+        <w:t xml:space="preserve"> </w:t>
+      </w:r>
+      <w:proofErr w:type="spellStart"/>
+      <w:r>
+        <w:rPr>
+          <w:lang w:val="en-US"/>
+        </w:rPr>
+        <w:t>as.</w:t>
+      </w:r>
+      <w:proofErr w:type="gramStart"/>
+      <w:r>
+        <w:rPr>
+          <w:lang w:val="en-US"/>
+        </w:rPr>
+        <w:t>data.frame</w:t>
+      </w:r>
+      <w:proofErr w:type="spellEnd"/>
+      <w:proofErr w:type="gramEnd"/>
+      <w:r>
+        <w:rPr>
+          <w:lang w:val="en-US"/>
+        </w:rPr>
+        <w:t>(state.x77)</w:t>
       </w:r>
     </w:p>
     <w:p>
@@ -298,7 +356,36 @@
         <w:ind w:left="2952" w:right="3872" w:hanging="792"/>
       </w:pPr>
       <w:r>
-        <w:t>datos &lt;- rename(habitantes = Population, analfabetismo = Illiteracy,</w:t>
+        <w:t xml:space="preserve">datos &lt;- </w:t>
+      </w:r>
+      <w:proofErr w:type="spellStart"/>
+      <w:proofErr w:type="gramStart"/>
+      <w:r>
+        <w:t>rename</w:t>
+      </w:r>
+      <w:proofErr w:type="spellEnd"/>
+      <w:r>
+        <w:t>(</w:t>
+      </w:r>
+      <w:proofErr w:type="gramEnd"/>
+      <w:r>
+        <w:t xml:space="preserve">habitantes = </w:t>
+      </w:r>
+      <w:proofErr w:type="spellStart"/>
+      <w:r>
+        <w:t>Population</w:t>
+      </w:r>
+      <w:proofErr w:type="spellEnd"/>
+      <w:r>
+        <w:t xml:space="preserve">, analfabetismo = </w:t>
+      </w:r>
+      <w:proofErr w:type="spellStart"/>
+      <w:r>
+        <w:t>Illiteracy</w:t>
+      </w:r>
+      <w:proofErr w:type="spellEnd"/>
+      <w:r>
+        <w:t>,</w:t>
       </w:r>
       <w:r>
         <w:rPr>
@@ -307,10 +394,47 @@
         <w:t xml:space="preserve"> </w:t>
       </w:r>
       <w:r>
-        <w:t>ingres</w:t>
-      </w:r>
-      <w:r>
-        <w:t>os = Income, esp_vida = `Life Exp`, asesinatos = Murder,</w:t>
+        <w:t xml:space="preserve">ingresos = </w:t>
+      </w:r>
+      <w:proofErr w:type="spellStart"/>
+      <w:r>
+        <w:t>Income</w:t>
+      </w:r>
+      <w:proofErr w:type="spellEnd"/>
+      <w:r>
+        <w:t xml:space="preserve">, </w:t>
+      </w:r>
+      <w:proofErr w:type="spellStart"/>
+      <w:r>
+        <w:t>esp_vida</w:t>
+      </w:r>
+      <w:proofErr w:type="spellEnd"/>
+      <w:r>
+        <w:t xml:space="preserve"> = `</w:t>
+      </w:r>
+      <w:proofErr w:type="spellStart"/>
+      <w:r>
+        <w:t>Life</w:t>
+      </w:r>
+      <w:proofErr w:type="spellEnd"/>
+      <w:r>
+        <w:t xml:space="preserve"> </w:t>
+      </w:r>
+      <w:proofErr w:type="spellStart"/>
+      <w:r>
+        <w:t>Exp</w:t>
+      </w:r>
+      <w:proofErr w:type="spellEnd"/>
+      <w:r>
+        <w:t xml:space="preserve">`, asesinatos = </w:t>
+      </w:r>
+      <w:proofErr w:type="spellStart"/>
+      <w:r>
+        <w:t>Murder</w:t>
+      </w:r>
+      <w:proofErr w:type="spellEnd"/>
+      <w:r>
+        <w:t>,</w:t>
       </w:r>
       <w:r>
         <w:rPr>
@@ -345,8 +469,13 @@
         </w:rPr>
         <w:t xml:space="preserve"> </w:t>
       </w:r>
-      <w:r>
-        <w:t>Grad`,</w:t>
+      <w:proofErr w:type="spellStart"/>
+      <w:r>
+        <w:t>Grad</w:t>
+      </w:r>
+      <w:proofErr w:type="spellEnd"/>
+      <w:r>
+        <w:t>`,</w:t>
       </w:r>
       <w:r>
         <w:rPr>
@@ -372,8 +501,13 @@
         </w:rPr>
         <w:t xml:space="preserve"> </w:t>
       </w:r>
-      <w:r>
-        <w:t>Frost,</w:t>
+      <w:proofErr w:type="spellStart"/>
+      <w:r>
+        <w:t>Frost</w:t>
+      </w:r>
+      <w:proofErr w:type="spellEnd"/>
+      <w:r>
+        <w:t>,</w:t>
       </w:r>
       <w:r>
         <w:rPr>
@@ -381,9 +515,11 @@
         </w:rPr>
         <w:t xml:space="preserve"> </w:t>
       </w:r>
+      <w:proofErr w:type="spellStart"/>
       <w:r>
         <w:t>area</w:t>
       </w:r>
+      <w:proofErr w:type="spellEnd"/>
       <w:r>
         <w:rPr>
           <w:spacing w:val="-2"/>
@@ -399,8 +535,13 @@
         </w:rPr>
         <w:t xml:space="preserve"> </w:t>
       </w:r>
-      <w:r>
-        <w:t>Area,</w:t>
+      <w:proofErr w:type="spellStart"/>
+      <w:r>
+        <w:t>Area</w:t>
+      </w:r>
+      <w:proofErr w:type="spellEnd"/>
+      <w:r>
+        <w:t>,</w:t>
       </w:r>
     </w:p>
     <w:p>
@@ -455,8 +596,18 @@
         </w:rPr>
         <w:t xml:space="preserve"> </w:t>
       </w:r>
-      <w:r>
-        <w:t>mutate(.data</w:t>
+      <w:proofErr w:type="spellStart"/>
+      <w:proofErr w:type="gramStart"/>
+      <w:r>
+        <w:t>mutate</w:t>
+      </w:r>
+      <w:proofErr w:type="spellEnd"/>
+      <w:r>
+        <w:t>(</w:t>
+      </w:r>
+      <w:proofErr w:type="gramEnd"/>
+      <w:r>
+        <w:t>.data</w:t>
       </w:r>
       <w:r>
         <w:rPr>
@@ -482,9 +633,11 @@
         </w:rPr>
         <w:t xml:space="preserve"> </w:t>
       </w:r>
+      <w:proofErr w:type="spellStart"/>
       <w:r>
         <w:t>densidad_pobl</w:t>
       </w:r>
+      <w:proofErr w:type="spellEnd"/>
       <w:r>
         <w:rPr>
           <w:spacing w:val="-5"/>
@@ -510,7 +663,15 @@
         <w:t xml:space="preserve"> </w:t>
       </w:r>
       <w:r>
-        <w:t>1000/area)</w:t>
+        <w:t>1000/</w:t>
+      </w:r>
+      <w:proofErr w:type="spellStart"/>
+      <w:r>
+        <w:t>area</w:t>
+      </w:r>
+      <w:proofErr w:type="spellEnd"/>
+      <w:r>
+        <w:t>)</w:t>
       </w:r>
       <w:r>
         <w:rPr>
@@ -583,11 +744,19 @@
         </w:rPr>
         <w:tab/>
       </w:r>
+      <w:proofErr w:type="gramStart"/>
       <w:r>
         <w:rPr>
           <w:sz w:val="24"/>
         </w:rPr>
-        <w:t>Población : población estimada al 1 de julio de 1975.</w:t>
+        <w:t>Población :</w:t>
+      </w:r>
+      <w:proofErr w:type="gramEnd"/>
+      <w:r>
+        <w:rPr>
+          <w:sz w:val="24"/>
+        </w:rPr>
+        <w:t xml:space="preserve"> población estimada al 1 de julio de 1975.</w:t>
       </w:r>
     </w:p>
     <w:p>
@@ -608,11 +777,19 @@
           <w:sz w:val="24"/>
         </w:rPr>
       </w:pPr>
+      <w:proofErr w:type="gramStart"/>
       <w:r>
         <w:rPr>
           <w:sz w:val="24"/>
         </w:rPr>
-        <w:t>Renta : renta per cápita (1974)</w:t>
+        <w:t>Renta :</w:t>
+      </w:r>
+      <w:proofErr w:type="gramEnd"/>
+      <w:r>
+        <w:rPr>
+          <w:sz w:val="24"/>
+        </w:rPr>
+        <w:t xml:space="preserve"> renta per cápita (1974)</w:t>
       </w:r>
     </w:p>
     <w:p>
@@ -633,11 +810,19 @@
           <w:sz w:val="24"/>
         </w:rPr>
       </w:pPr>
+      <w:proofErr w:type="gramStart"/>
       <w:r>
         <w:rPr>
           <w:sz w:val="24"/>
         </w:rPr>
-        <w:t>Analfabetismo : analfabetismo (1970, porcentaje de la población)</w:t>
+        <w:t>Analfabetismo :</w:t>
+      </w:r>
+      <w:proofErr w:type="gramEnd"/>
+      <w:r>
+        <w:rPr>
+          <w:sz w:val="24"/>
+        </w:rPr>
+        <w:t xml:space="preserve"> analfabetismo (1970, porcentaje de la población)</w:t>
       </w:r>
     </w:p>
     <w:p>
@@ -658,11 +843,41 @@
           <w:sz w:val="24"/>
         </w:rPr>
       </w:pPr>
+      <w:proofErr w:type="spellStart"/>
       <w:r>
         <w:rPr>
           <w:sz w:val="24"/>
         </w:rPr>
-        <w:t>Life Exp : esperanza de vida en años (1969-71)</w:t>
+        <w:t>Life</w:t>
+      </w:r>
+      <w:proofErr w:type="spellEnd"/>
+      <w:r>
+        <w:rPr>
+          <w:sz w:val="24"/>
+        </w:rPr>
+        <w:t xml:space="preserve"> </w:t>
+      </w:r>
+      <w:proofErr w:type="spellStart"/>
+      <w:proofErr w:type="gramStart"/>
+      <w:r>
+        <w:rPr>
+          <w:sz w:val="24"/>
+        </w:rPr>
+        <w:t>Exp</w:t>
+      </w:r>
+      <w:proofErr w:type="spellEnd"/>
+      <w:r>
+        <w:rPr>
+          <w:sz w:val="24"/>
+        </w:rPr>
+        <w:t xml:space="preserve"> :</w:t>
+      </w:r>
+      <w:proofErr w:type="gramEnd"/>
+      <w:r>
+        <w:rPr>
+          <w:sz w:val="24"/>
+        </w:rPr>
+        <w:t xml:space="preserve"> esperanza de vida en años (1969-71)</w:t>
       </w:r>
     </w:p>
     <w:p>
@@ -683,11 +898,19 @@
           <w:sz w:val="24"/>
         </w:rPr>
       </w:pPr>
+      <w:proofErr w:type="gramStart"/>
       <w:r>
         <w:rPr>
           <w:sz w:val="24"/>
         </w:rPr>
-        <w:t>Asesinato : tasa de asesinato y homicidio no negligente por cada 100.000 habitantes (1976)</w:t>
+        <w:t>Asesinato :</w:t>
+      </w:r>
+      <w:proofErr w:type="gramEnd"/>
+      <w:r>
+        <w:rPr>
+          <w:sz w:val="24"/>
+        </w:rPr>
+        <w:t xml:space="preserve"> tasa de asesinato y homicidio no negligente por cada 100.000 habitantes (1976)</w:t>
       </w:r>
     </w:p>
     <w:p>
@@ -712,7 +935,29 @@
         <w:rPr>
           <w:sz w:val="24"/>
         </w:rPr>
-        <w:t>HS Grad : porcentaje de graduados de secundaria (1970)</w:t>
+        <w:t xml:space="preserve">HS </w:t>
+      </w:r>
+      <w:proofErr w:type="spellStart"/>
+      <w:proofErr w:type="gramStart"/>
+      <w:r>
+        <w:rPr>
+          <w:sz w:val="24"/>
+        </w:rPr>
+        <w:t>Grad</w:t>
+      </w:r>
+      <w:proofErr w:type="spellEnd"/>
+      <w:r>
+        <w:rPr>
+          <w:sz w:val="24"/>
+        </w:rPr>
+        <w:t xml:space="preserve"> :</w:t>
+      </w:r>
+      <w:proofErr w:type="gramEnd"/>
+      <w:r>
+        <w:rPr>
+          <w:sz w:val="24"/>
+        </w:rPr>
+        <w:t xml:space="preserve"> porcentaje de graduados de secundaria (1970)</w:t>
       </w:r>
     </w:p>
     <w:p>
@@ -733,12 +978,20 @@
           <w:sz w:val="24"/>
         </w:rPr>
       </w:pPr>
+      <w:proofErr w:type="gramStart"/>
       <w:r>
         <w:rPr>
           <w:sz w:val="24"/>
         </w:rPr>
         <w:lastRenderedPageBreak/>
-        <w:t>Helada : número medio de días con temperatura mínima bajo cero (1931-1960) en la capital o ciudad grande</w:t>
+        <w:t>Helada :</w:t>
+      </w:r>
+      <w:proofErr w:type="gramEnd"/>
+      <w:r>
+        <w:rPr>
+          <w:sz w:val="24"/>
+        </w:rPr>
+        <w:t xml:space="preserve"> número medio de días con temperatura mínima bajo cero (1931-1960) en la capital o ciudad grande</w:t>
       </w:r>
     </w:p>
     <w:p>
@@ -759,11 +1012,19 @@
           <w:sz w:val="24"/>
         </w:rPr>
       </w:pPr>
+      <w:proofErr w:type="gramStart"/>
       <w:r>
         <w:rPr>
           <w:sz w:val="24"/>
         </w:rPr>
-        <w:t>Área : superficie terrestre en millas cuadradas</w:t>
+        <w:t>Área :</w:t>
+      </w:r>
+      <w:proofErr w:type="gramEnd"/>
+      <w:r>
+        <w:rPr>
+          <w:sz w:val="24"/>
+        </w:rPr>
+        <w:t xml:space="preserve"> superficie terrestre en millas cuadradas</w:t>
       </w:r>
     </w:p>
     <w:p>
@@ -930,7 +1191,7 @@
             <v:path o:extrusionok="f" gradientshapeok="t" o:connecttype="rect"/>
             <o:lock v:ext="edit" aspectratio="t"/>
           </v:shapetype>
-          <v:shape id="_x0000_i1028" type="#_x0000_t75" style="width:430.5pt;height:311.25pt">
+          <v:shape id="_x0000_i1025" type="#_x0000_t75" style="width:430.1pt;height:311.15pt">
             <v:imagedata r:id="rId5" o:title="correlaciones gally"/>
           </v:shape>
         </w:pict>
@@ -980,8 +1241,21 @@
         <w:ind w:left="1268" w:firstLine="0"/>
       </w:pPr>
       <w:r>
-        <w:t>Utilizando la librería “corrplot” se determina que las correlaciones más importantes son :</w:t>
-      </w:r>
+        <w:t>Utilizando la librería “</w:t>
+      </w:r>
+      <w:proofErr w:type="spellStart"/>
+      <w:r>
+        <w:t>corrplot</w:t>
+      </w:r>
+      <w:proofErr w:type="spellEnd"/>
+      <w:r>
+        <w:t xml:space="preserve">” se determina que las correlaciones más importantes </w:t>
+      </w:r>
+      <w:proofErr w:type="gramStart"/>
+      <w:r>
+        <w:t>son :</w:t>
+      </w:r>
+      <w:proofErr w:type="gramEnd"/>
     </w:p>
     <w:p>
       <w:pPr>
@@ -1814,8 +2088,13 @@
         <w:t xml:space="preserve"> </w:t>
       </w:r>
       <w:r>
-        <w:t>un summary</w:t>
-      </w:r>
+        <w:t xml:space="preserve">un </w:t>
+      </w:r>
+      <w:proofErr w:type="spellStart"/>
+      <w:r>
+        <w:t>summary</w:t>
+      </w:r>
+      <w:proofErr w:type="spellEnd"/>
       <w:r>
         <w:rPr>
           <w:spacing w:val="-4"/>
@@ -1887,6 +2166,10 @@
         <w:tab/>
       </w:r>
       <w:r>
+        <w:rPr>
+          <w:noProof/>
+          <w:lang w:val="es-BO" w:eastAsia="es-BO"/>
+        </w:rPr>
         <w:drawing>
           <wp:inline distT="0" distB="0" distL="0" distR="0" wp14:anchorId="09F4BAE3" wp14:editId="4088F454">
             <wp:extent cx="4352925" cy="498792"/>
@@ -1971,6 +2254,10 @@
         <w:ind w:left="1268" w:firstLine="0"/>
       </w:pPr>
       <w:r>
+        <w:rPr>
+          <w:noProof/>
+          <w:lang w:val="es-BO" w:eastAsia="es-BO"/>
+        </w:rPr>
         <w:drawing>
           <wp:inline distT="0" distB="0" distL="0" distR="0" wp14:anchorId="71EA16DA" wp14:editId="1861C9E2">
             <wp:extent cx="4773620" cy="3657600"/>
@@ -2077,7 +2364,15 @@
         <w:jc w:val="both"/>
       </w:pPr>
       <w:r>
-        <w:t>De acuerdo al Summary del modelo se</w:t>
+        <w:t xml:space="preserve">De acuerdo al </w:t>
+      </w:r>
+      <w:proofErr w:type="spellStart"/>
+      <w:r>
+        <w:t>Summary</w:t>
+      </w:r>
+      <w:proofErr w:type="spellEnd"/>
+      <w:r>
+        <w:t xml:space="preserve"> del modelo se</w:t>
       </w:r>
       <w:r>
         <w:t xml:space="preserve"> tiene un R</w:t>
@@ -2122,13 +2417,29 @@
         <w:jc w:val="both"/>
       </w:pPr>
       <w:r>
-        <w:t xml:space="preserve">El p-value del modelo es </w:t>
-      </w:r>
-      <w:r>
-        <w:t xml:space="preserve">prácticamente cero </w:t>
-      </w:r>
-      <w:r>
-        <w:t xml:space="preserve"> (3</w:t>
+        <w:t>El p-</w:t>
+      </w:r>
+      <w:proofErr w:type="spellStart"/>
+      <w:r>
+        <w:t>value</w:t>
+      </w:r>
+      <w:proofErr w:type="spellEnd"/>
+      <w:r>
+        <w:t xml:space="preserve"> del modelo es </w:t>
+      </w:r>
+      <w:r>
+        <w:t xml:space="preserve">prácticamente </w:t>
+      </w:r>
+      <w:proofErr w:type="gramStart"/>
+      <w:r>
+        <w:t xml:space="preserve">cero </w:t>
+      </w:r>
+      <w:r>
+        <w:t xml:space="preserve"> (</w:t>
+      </w:r>
+      <w:proofErr w:type="gramEnd"/>
+      <w:r>
+        <w:t>3</w:t>
       </w:r>
       <w:r>
         <w:t>,</w:t>
@@ -2274,9 +2585,11 @@
         </w:rPr>
         <w:t xml:space="preserve"> </w:t>
       </w:r>
+      <w:proofErr w:type="spellStart"/>
       <w:r>
         <w:t>summary</w:t>
       </w:r>
+      <w:proofErr w:type="spellEnd"/>
       <w:r>
         <w:rPr>
           <w:spacing w:val="-5"/>
@@ -2332,6 +2645,10 @@
         <w:ind w:left="1268" w:firstLine="0"/>
       </w:pPr>
       <w:r>
+        <w:rPr>
+          <w:noProof/>
+          <w:lang w:val="es-BO" w:eastAsia="es-BO"/>
+        </w:rPr>
         <w:drawing>
           <wp:inline distT="0" distB="0" distL="0" distR="0" wp14:anchorId="62472F2C" wp14:editId="5E6A338B">
             <wp:extent cx="3734321" cy="200053"/>
@@ -2394,6 +2711,10 @@
         <w:ind w:left="1268" w:firstLine="0"/>
       </w:pPr>
       <w:r>
+        <w:rPr>
+          <w:noProof/>
+          <w:lang w:val="es-BO" w:eastAsia="es-BO"/>
+        </w:rPr>
         <w:drawing>
           <wp:inline distT="0" distB="0" distL="0" distR="0" wp14:anchorId="390BC16E" wp14:editId="6F2720BC">
             <wp:extent cx="3733800" cy="7233488"/>
@@ -2491,6 +2812,10 @@
         <w:ind w:left="1268" w:firstLine="0"/>
       </w:pPr>
       <w:r>
+        <w:rPr>
+          <w:noProof/>
+          <w:lang w:val="es-BO" w:eastAsia="es-BO"/>
+        </w:rPr>
         <w:drawing>
           <wp:inline distT="0" distB="0" distL="0" distR="0" wp14:anchorId="7BC0F4A8" wp14:editId="361B19F8">
             <wp:extent cx="5612130" cy="305435"/>
@@ -2564,6 +2889,10 @@
         <w:ind w:left="1268" w:firstLine="0"/>
       </w:pPr>
       <w:r>
+        <w:rPr>
+          <w:noProof/>
+          <w:lang w:val="es-BO" w:eastAsia="es-BO"/>
+        </w:rPr>
         <w:drawing>
           <wp:inline distT="0" distB="0" distL="0" distR="0" wp14:anchorId="0ACB109A" wp14:editId="4B8EF716">
             <wp:extent cx="4019550" cy="2514253"/>
@@ -2639,10 +2968,7 @@
         <w:t xml:space="preserve"> esperanza de vida aumenta en promedio </w:t>
       </w:r>
       <w:r>
-        <w:t>0,0059 puntos porcentuales</w:t>
-      </w:r>
-      <w:r>
-        <w:t xml:space="preserve"> </w:t>
+        <w:t xml:space="preserve">0,0059 puntos porcentuales </w:t>
       </w:r>
       <w:r>
         <w:t xml:space="preserve">manteniendo constantes </w:t>
@@ -2810,6 +3136,10 @@
         <w:ind w:left="1268" w:firstLine="0"/>
       </w:pPr>
       <w:r>
+        <w:rPr>
+          <w:noProof/>
+          <w:lang w:val="es-BO" w:eastAsia="es-BO"/>
+        </w:rPr>
         <w:drawing>
           <wp:inline distT="0" distB="0" distL="0" distR="0" wp14:anchorId="657FA4DF" wp14:editId="5B2651A0">
             <wp:extent cx="4791075" cy="1932042"/>
@@ -2883,8 +3213,13 @@
         <w:lastRenderedPageBreak/>
         <w:t xml:space="preserve">Gráficamente se verifica que la </w:t>
       </w:r>
-      <w:r>
-        <w:t>relacion es lineal</w:t>
+      <w:proofErr w:type="spellStart"/>
+      <w:r>
+        <w:t>relacion</w:t>
+      </w:r>
+      <w:proofErr w:type="spellEnd"/>
+      <w:r>
+        <w:t xml:space="preserve"> es lineal</w:t>
       </w:r>
       <w:r>
         <w:t xml:space="preserve"> ya que </w:t>
@@ -2930,7 +3265,7 @@
       </w:pPr>
       <w:r>
         <w:pict>
-          <v:shape id="_x0000_i1037" type="#_x0000_t75" style="width:366.75pt;height:274.5pt">
+          <v:shape id="_x0000_i1026" type="#_x0000_t75" style="width:366.25pt;height:274.85pt">
             <v:imagedata r:id="rId14" o:title="1d validacionee"/>
           </v:shape>
         </w:pict>
@@ -3081,6 +3416,10 @@
         <w:ind w:left="1268" w:firstLine="0"/>
       </w:pPr>
       <w:r>
+        <w:rPr>
+          <w:noProof/>
+          <w:lang w:val="es-BO" w:eastAsia="es-BO"/>
+        </w:rPr>
         <w:drawing>
           <wp:inline distT="0" distB="0" distL="0" distR="0" wp14:anchorId="2D96A0A8" wp14:editId="7CAD8606">
             <wp:extent cx="1762371" cy="304843"/>
@@ -3142,7 +3481,7 @@
       <w:r>
         <w:lastRenderedPageBreak/>
         <w:pict>
-          <v:shape id="_x0000_i1039" type="#_x0000_t75" style="width:335.25pt;height:251.25pt">
+          <v:shape id="_x0000_i1027" type="#_x0000_t75" style="width:335.6pt;height:251.7pt">
             <v:imagedata r:id="rId16" o:title="1e residuos normales"/>
           </v:shape>
         </w:pict>
@@ -3248,6 +3587,10 @@
         <w:jc w:val="center"/>
       </w:pPr>
       <w:r>
+        <w:rPr>
+          <w:noProof/>
+          <w:lang w:val="es-BO" w:eastAsia="es-BO"/>
+        </w:rPr>
         <w:drawing>
           <wp:inline distT="0" distB="0" distL="0" distR="0" wp14:anchorId="2F9690F1" wp14:editId="3E434238">
             <wp:extent cx="2200582" cy="228632"/>
@@ -3310,6 +3653,10 @@
         <w:ind w:left="1268" w:firstLine="0"/>
       </w:pPr>
       <w:r>
+        <w:rPr>
+          <w:noProof/>
+          <w:lang w:val="es-BO" w:eastAsia="es-BO"/>
+        </w:rPr>
         <w:drawing>
           <wp:inline distT="0" distB="0" distL="0" distR="0" wp14:anchorId="355041ED" wp14:editId="62FDE3EF">
             <wp:extent cx="2676899" cy="638264"/>
@@ -3354,6 +3701,17 @@
           <w:tab w:val="left" w:pos="700"/>
           <w:tab w:val="left" w:pos="701"/>
         </w:tabs>
+        <w:spacing w:before="24"/>
+        <w:ind w:left="1268" w:firstLine="0"/>
+      </w:pPr>
+    </w:p>
+    <w:p>
+      <w:pPr>
+        <w:pStyle w:val="Prrafodelista"/>
+        <w:tabs>
+          <w:tab w:val="left" w:pos="700"/>
+          <w:tab w:val="left" w:pos="701"/>
+        </w:tabs>
         <w:ind w:left="1268" w:firstLine="0"/>
         <w:rPr>
           <w:rFonts w:ascii="Stencil" w:hAnsi="Stencil"/>
@@ -3392,7 +3750,15 @@
         <w:ind w:left="1268" w:firstLine="0"/>
       </w:pPr>
       <w:r>
-        <w:t>Debido a que el p-value es mayor a un nivel de significancia de 5%, no se rechaza la hipótesis nula de distribución normal de los residuos.</w:t>
+        <w:t>Debido a que el p-</w:t>
+      </w:r>
+      <w:proofErr w:type="spellStart"/>
+      <w:r>
+        <w:t>value</w:t>
+      </w:r>
+      <w:proofErr w:type="spellEnd"/>
+      <w:r>
+        <w:t xml:space="preserve"> es mayor a un nivel de significancia de 5%, no se rechaza la hipótesis nula de distribución normal de los residuos.</w:t>
       </w:r>
     </w:p>
     <w:p>
@@ -3417,10 +3783,7 @@
         <w:spacing w:before="24"/>
       </w:pPr>
       <w:r>
-        <w:t>R</w:t>
-      </w:r>
-      <w:r>
-        <w:t>ealizar</w:t>
+        <w:t>Realizar</w:t>
       </w:r>
       <w:r>
         <w:rPr>
@@ -3446,9 +3809,11 @@
         </w:rPr>
         <w:t xml:space="preserve"> </w:t>
       </w:r>
+      <w:proofErr w:type="spellStart"/>
       <w:r>
         <w:t>homocedasticidad</w:t>
       </w:r>
+      <w:proofErr w:type="spellEnd"/>
     </w:p>
     <w:p>
       <w:pPr>
@@ -3475,6 +3840,10 @@
         <w:ind w:left="1268" w:firstLine="0"/>
       </w:pPr>
       <w:r>
+        <w:rPr>
+          <w:noProof/>
+          <w:lang w:val="es-BO" w:eastAsia="es-BO"/>
+        </w:rPr>
         <w:drawing>
           <wp:inline distT="0" distB="0" distL="0" distR="0" wp14:anchorId="3D6973B3" wp14:editId="3CDA25EA">
             <wp:extent cx="4763165" cy="800212"/>
@@ -3539,7 +3908,7 @@
       <w:r>
         <w:lastRenderedPageBreak/>
         <w:pict>
-          <v:shape id="_x0000_i1042" type="#_x0000_t75" style="width:295.5pt;height:220.5pt">
+          <v:shape id="_x0000_i1028" type="#_x0000_t75" style="width:295.5pt;height:220.4pt">
             <v:imagedata r:id="rId20" o:title="1g homoscesticidad"/>
           </v:shape>
         </w:pict>
@@ -3569,10 +3938,7 @@
         </w:tabs>
       </w:pPr>
       <w:r>
-        <w:t>R</w:t>
-      </w:r>
-      <w:r>
-        <w:t>ealizar</w:t>
+        <w:t>Realizar</w:t>
       </w:r>
       <w:r>
         <w:rPr>
@@ -3671,6 +4037,10 @@
         <w:ind w:left="1268" w:firstLine="0"/>
       </w:pPr>
       <w:r>
+        <w:rPr>
+          <w:noProof/>
+          <w:lang w:val="es-BO" w:eastAsia="es-BO"/>
+        </w:rPr>
         <w:drawing>
           <wp:inline distT="0" distB="0" distL="0" distR="0" wp14:anchorId="7B429134" wp14:editId="212E1832">
             <wp:extent cx="1657581" cy="495369"/>
@@ -3736,6 +4106,8 @@
       <w:r>
         <w:rPr>
           <w:i/>
+          <w:noProof/>
+          <w:lang w:val="es-BO" w:eastAsia="es-BO"/>
         </w:rPr>
         <w:drawing>
           <wp:inline distT="0" distB="0" distL="0" distR="0" wp14:anchorId="4EE6C0B2" wp14:editId="6723FF53">
@@ -3889,6 +4261,106 @@
     <w:p>
       <w:pPr>
         <w:pStyle w:val="Textoindependiente"/>
+        <w:spacing w:before="11"/>
+        <w:ind w:left="0"/>
+        <w:rPr>
+          <w:sz w:val="23"/>
+        </w:rPr>
+      </w:pPr>
+    </w:p>
+    <w:p>
+      <w:pPr>
+        <w:pStyle w:val="Textoindependiente"/>
+        <w:spacing w:before="11"/>
+        <w:ind w:left="0"/>
+        <w:rPr>
+          <w:sz w:val="23"/>
+        </w:rPr>
+      </w:pPr>
+    </w:p>
+    <w:p>
+      <w:pPr>
+        <w:pStyle w:val="Textoindependiente"/>
+        <w:spacing w:before="11"/>
+        <w:ind w:left="0"/>
+        <w:rPr>
+          <w:sz w:val="23"/>
+        </w:rPr>
+      </w:pPr>
+    </w:p>
+    <w:p>
+      <w:pPr>
+        <w:pStyle w:val="Textoindependiente"/>
+        <w:spacing w:before="11"/>
+        <w:ind w:left="0"/>
+        <w:rPr>
+          <w:sz w:val="23"/>
+        </w:rPr>
+      </w:pPr>
+    </w:p>
+    <w:p>
+      <w:pPr>
+        <w:pStyle w:val="Textoindependiente"/>
+        <w:spacing w:before="11"/>
+        <w:ind w:left="0"/>
+        <w:rPr>
+          <w:sz w:val="23"/>
+        </w:rPr>
+      </w:pPr>
+    </w:p>
+    <w:p>
+      <w:pPr>
+        <w:pStyle w:val="Textoindependiente"/>
+        <w:spacing w:before="11"/>
+        <w:ind w:left="0"/>
+        <w:rPr>
+          <w:sz w:val="23"/>
+        </w:rPr>
+      </w:pPr>
+    </w:p>
+    <w:p>
+      <w:pPr>
+        <w:pStyle w:val="Textoindependiente"/>
+        <w:spacing w:before="11"/>
+        <w:ind w:left="0"/>
+        <w:rPr>
+          <w:sz w:val="23"/>
+        </w:rPr>
+      </w:pPr>
+    </w:p>
+    <w:p>
+      <w:pPr>
+        <w:pStyle w:val="Textoindependiente"/>
+        <w:spacing w:before="11"/>
+        <w:ind w:left="0"/>
+        <w:rPr>
+          <w:sz w:val="23"/>
+        </w:rPr>
+      </w:pPr>
+    </w:p>
+    <w:p>
+      <w:pPr>
+        <w:pStyle w:val="Textoindependiente"/>
+        <w:spacing w:before="11"/>
+        <w:ind w:left="0"/>
+        <w:rPr>
+          <w:sz w:val="23"/>
+        </w:rPr>
+      </w:pPr>
+    </w:p>
+    <w:p>
+      <w:pPr>
+        <w:pStyle w:val="Textoindependiente"/>
+        <w:spacing w:before="11"/>
+        <w:ind w:left="0"/>
+        <w:rPr>
+          <w:sz w:val="23"/>
+        </w:rPr>
+      </w:pPr>
+    </w:p>
+    <w:p>
+      <w:pPr>
+        <w:pStyle w:val="Textoindependiente"/>
         <w:numPr>
           <w:ilvl w:val="0"/>
           <w:numId w:val="5"/>
@@ -3900,6 +4372,7 @@
         <w:ind w:left="1440" w:right="333"/>
       </w:pPr>
       <w:r>
+        <w:lastRenderedPageBreak/>
         <w:t xml:space="preserve"> </w:t>
       </w:r>
       <w:r>
@@ -3993,9 +4466,11 @@
       <w:r>
         <w:tab/>
       </w:r>
+      <w:proofErr w:type="spellStart"/>
       <w:r>
         <w:t>grupoAntes</w:t>
       </w:r>
+      <w:proofErr w:type="spellEnd"/>
       <w:r>
         <w:t>:</w:t>
       </w:r>
@@ -4057,9 +4532,11 @@
         <w:spacing w:before="20"/>
         <w:ind w:left="1440" w:firstLine="720"/>
       </w:pPr>
+      <w:proofErr w:type="spellStart"/>
       <w:r>
         <w:t>grupoDespues</w:t>
       </w:r>
+      <w:proofErr w:type="spellEnd"/>
       <w:r>
         <w:t>:</w:t>
       </w:r>
@@ -4203,9 +4680,11 @@
       <w:r>
         <w:t xml:space="preserve"> </w:t>
       </w:r>
+      <w:proofErr w:type="spellStart"/>
       <w:r>
         <w:t>Wilcoxon</w:t>
       </w:r>
+      <w:proofErr w:type="spellEnd"/>
       <w:r>
         <w:t xml:space="preserve"> </w:t>
       </w:r>
@@ -4313,7 +4792,6 @@
         <w:ind w:right="153"/>
       </w:pPr>
       <w:r>
-        <w:lastRenderedPageBreak/>
         <w:t>Verifique el</w:t>
       </w:r>
       <w:r>
@@ -4445,6 +4923,9 @@
         <w:pStyle w:val="Textoindependiente"/>
         <w:spacing w:before="2"/>
         <w:ind w:left="0"/>
+        <w:rPr>
+          <w:rStyle w:val="Hipervnculo"/>
+        </w:rPr>
       </w:pPr>
       <w:hyperlink r:id="rId23" w:history="1">
         <w:r>
@@ -4461,6 +4942,30 @@
         <w:spacing w:before="2"/>
         <w:ind w:left="0"/>
       </w:pPr>
+      <w:hyperlink r:id="rId24" w:history="1">
+        <w:r>
+          <w:rPr>
+            <w:rStyle w:val="Hipervnculo"/>
+          </w:rPr>
+          <w:t>https://www.cienciadedatos.net/documentos/18_prueba_de_los_rangos_con_signo_de_wilcoxon</w:t>
+        </w:r>
+      </w:hyperlink>
+    </w:p>
+    <w:p>
+      <w:pPr>
+        <w:pStyle w:val="Textoindependiente"/>
+        <w:spacing w:before="2"/>
+        <w:ind w:left="0"/>
+      </w:pPr>
+      <w:bookmarkStart w:id="0" w:name="_GoBack"/>
+      <w:bookmarkEnd w:id="0"/>
+    </w:p>
+    <w:p>
+      <w:pPr>
+        <w:pStyle w:val="Textoindependiente"/>
+        <w:spacing w:before="2"/>
+        <w:ind w:left="0"/>
+      </w:pPr>
     </w:p>
     <w:p>
       <w:pPr>
@@ -4757,7 +5262,6 @@
         <w:jc w:val="both"/>
       </w:pPr>
       <w:r>
-        <w:lastRenderedPageBreak/>
         <w:t>Un equipo de biólogos quiere generar un modelo estadístico que permita identificar a que especie (a o b) pertenece un determinado insecto. Para ello se han medido tres variables (longitud de las patas, diámetro del abdomen y diámetro del órgano sexual) en 10 individuos de cada una de las dos especies. Los datos son los siguientes (aplique análisis discriminante con R). Con sus correspondientes interpretaciones</w:t>
       </w:r>
       <w:r>
@@ -4876,7 +5380,7 @@
                           </pic:cNvPicPr>
                         </pic:nvPicPr>
                         <pic:blipFill>
-                          <a:blip r:embed="rId24">
+                          <a:blip r:embed="rId25">
                             <a:extLst>
                               <a:ext uri="{28A0092B-C50C-407E-A947-70E740481C1C}">
                                 <a14:useLocalDpi xmlns:a14="http://schemas.microsoft.com/office/drawing/2010/main" val="0"/>
@@ -4935,10 +5439,10 @@
           </mc:Choice>
           <mc:Fallback>
             <w:pict>
-              <v:group w14:anchorId="5C1152CD" id="Grupo 4" o:spid="_x0000_s1026" style="position:absolute;margin-left:90.25pt;margin-top:2.65pt;width:325.95pt;height:238.7pt;z-index:-251660288" coordsize="6519,4774" o:gfxdata="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">
+              <v:group w14:anchorId="0C7ED162" id="Grupo 4" o:spid="_x0000_s1026" style="position:absolute;margin-left:90.25pt;margin-top:2.65pt;width:325.95pt;height:238.7pt;z-index:-251660288" coordsize="6519,4774" o:gfxdata="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">
                 <v:rect id="Rectangle 12" o:spid="_x0000_s1027" style="position:absolute;width:2061;height:4774;visibility:visible;mso-wrap-style:square;v-text-anchor:top" o:gfxdata="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" fillcolor="#f8f8f9" stroked="f"/>
                 <v:shape id="Picture 13" o:spid="_x0000_s1028" type="#_x0000_t75" style="position:absolute;left:2063;top:29;width:4455;height:4724;visibility:visible;mso-wrap-style:square" o:gfxdata="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">
-                  <v:imagedata r:id="rId25" o:title=""/>
+                  <v:imagedata r:id="rId26" o:title=""/>
                 </v:shape>
                 <w10:wrap type="tight"/>
               </v:group>
@@ -5155,6 +5659,113 @@
         <w:ind w:right="275"/>
         <w:jc w:val="both"/>
       </w:pPr>
+      <w:r>
+        <w:tab/>
+        <w:t>Primero, hacemos un análisis de las variables:</w:t>
+      </w:r>
+    </w:p>
+    <w:p>
+      <w:pPr>
+        <w:pStyle w:val="Textoindependiente"/>
+        <w:tabs>
+          <w:tab w:val="left" w:pos="1516"/>
+        </w:tabs>
+        <w:spacing w:line="276" w:lineRule="auto"/>
+        <w:ind w:right="275"/>
+        <w:jc w:val="center"/>
+      </w:pPr>
+      <w:r>
+        <w:lastRenderedPageBreak/>
+        <w:drawing>
+          <wp:inline distT="0" distB="0" distL="0" distR="0" wp14:anchorId="364FF317" wp14:editId="43ED65E6">
+            <wp:extent cx="3796589" cy="1494493"/>
+            <wp:effectExtent l="0" t="0" r="0" b="0"/>
+            <wp:docPr id="26" name="Imagen 26"/>
+            <wp:cNvGraphicFramePr>
+              <a:graphicFrameLocks xmlns:a="http://schemas.openxmlformats.org/drawingml/2006/main" noChangeAspect="1"/>
+            </wp:cNvGraphicFramePr>
+            <a:graphic xmlns:a="http://schemas.openxmlformats.org/drawingml/2006/main">
+              <a:graphicData uri="http://schemas.openxmlformats.org/drawingml/2006/picture">
+                <pic:pic xmlns:pic="http://schemas.openxmlformats.org/drawingml/2006/picture">
+                  <pic:nvPicPr>
+                    <pic:cNvPr id="1" name=""/>
+                    <pic:cNvPicPr/>
+                  </pic:nvPicPr>
+                  <pic:blipFill>
+                    <a:blip r:embed="rId27"/>
+                    <a:stretch>
+                      <a:fillRect/>
+                    </a:stretch>
+                  </pic:blipFill>
+                  <pic:spPr>
+                    <a:xfrm>
+                      <a:off x="0" y="0"/>
+                      <a:ext cx="3832112" cy="1508476"/>
+                    </a:xfrm>
+                    <a:prstGeom prst="rect">
+                      <a:avLst/>
+                    </a:prstGeom>
+                  </pic:spPr>
+                </pic:pic>
+              </a:graphicData>
+            </a:graphic>
+          </wp:inline>
+        </w:drawing>
+      </w:r>
+    </w:p>
+    <w:p>
+      <w:pPr>
+        <w:pStyle w:val="Textoindependiente"/>
+        <w:tabs>
+          <w:tab w:val="left" w:pos="1516"/>
+        </w:tabs>
+        <w:spacing w:line="276" w:lineRule="auto"/>
+        <w:ind w:right="275"/>
+        <w:jc w:val="center"/>
+      </w:pPr>
+      <w:r>
+        <w:pict>
+          <v:shape id="_x0000_i1034" type="#_x0000_t75" style="width:253.55pt;height:140.85pt">
+            <v:imagedata r:id="rId28" o:title="3a pata"/>
+          </v:shape>
+        </w:pict>
+      </w:r>
+    </w:p>
+    <w:p>
+      <w:pPr>
+        <w:pStyle w:val="Textoindependiente"/>
+        <w:tabs>
+          <w:tab w:val="left" w:pos="1516"/>
+        </w:tabs>
+        <w:spacing w:line="276" w:lineRule="auto"/>
+        <w:ind w:right="275"/>
+        <w:jc w:val="center"/>
+      </w:pPr>
+      <w:r>
+        <w:pict>
+          <v:shape id="_x0000_i1032" type="#_x0000_t75" style="width:246.7pt;height:136.5pt">
+            <v:imagedata r:id="rId29" o:title="3a panza"/>
+          </v:shape>
+        </w:pict>
+      </w:r>
+    </w:p>
+    <w:p>
+      <w:pPr>
+        <w:pStyle w:val="Textoindependiente"/>
+        <w:tabs>
+          <w:tab w:val="left" w:pos="1516"/>
+        </w:tabs>
+        <w:spacing w:line="276" w:lineRule="auto"/>
+        <w:ind w:right="275"/>
+        <w:jc w:val="center"/>
+      </w:pPr>
+      <w:r>
+        <w:pict>
+          <v:shape id="_x0000_i1037" type="#_x0000_t75" style="width:255.45pt;height:140.85pt">
+            <v:imagedata r:id="rId30" o:title="3a pilin"/>
+          </v:shape>
+        </w:pict>
+      </w:r>
     </w:p>
     <w:p>
       <w:pPr>
@@ -5169,6 +5780,43 @@
     </w:p>
     <w:p>
       <w:pPr>
+        <w:pStyle w:val="Prrafodelista"/>
+        <w:tabs>
+          <w:tab w:val="left" w:pos="700"/>
+          <w:tab w:val="left" w:pos="701"/>
+        </w:tabs>
+        <w:ind w:left="1268" w:firstLine="0"/>
+        <w:rPr>
+          <w:rFonts w:ascii="Stencil" w:hAnsi="Stencil"/>
+          <w:color w:val="C00000"/>
+          <w:sz w:val="28"/>
+        </w:rPr>
+      </w:pPr>
+      <w:r>
+        <w:rPr>
+          <w:rFonts w:ascii="Stencil" w:hAnsi="Stencil"/>
+          <w:color w:val="C00000"/>
+          <w:sz w:val="28"/>
+        </w:rPr>
+        <w:t>ANALISIS</w:t>
+      </w:r>
+    </w:p>
+    <w:p>
+      <w:pPr>
+        <w:pStyle w:val="Textoindependiente"/>
+        <w:tabs>
+          <w:tab w:val="left" w:pos="1516"/>
+        </w:tabs>
+        <w:spacing w:line="276" w:lineRule="auto"/>
+        <w:ind w:left="1516" w:right="275"/>
+        <w:jc w:val="both"/>
+      </w:pPr>
+      <w:r>
+        <w:t>El largo de la pata de los insectos muestra una clara separación en las dos espacies de insectos a y b.</w:t>
+      </w:r>
+    </w:p>
+    <w:p>
+      <w:pPr>
         <w:pStyle w:val="Textoindependiente"/>
         <w:tabs>
           <w:tab w:val="left" w:pos="1516"/>
@@ -5197,8 +5845,21 @@
         </w:tabs>
         <w:spacing w:line="276" w:lineRule="auto"/>
         <w:ind w:right="275"/>
-        <w:jc w:val="both"/>
-      </w:pPr>
+        <w:jc w:val="center"/>
+      </w:pPr>
+      <w:proofErr w:type="spellStart"/>
+      <w:r>
+        <w:lastRenderedPageBreak/>
+        <w:t>sdf</w:t>
+      </w:r>
+      <w:proofErr w:type="spellEnd"/>
+      <w:r>
+        <w:pict>
+          <v:shape id="_x0000_i1052" type="#_x0000_t75" style="width:351.25pt;height:194.7pt">
+            <v:imagedata r:id="rId31" o:title="3 corr"/>
+          </v:shape>
+        </w:pict>
+      </w:r>
     </w:p>
     <w:p>
       <w:pPr>
@@ -5254,6 +5915,9 @@
         <w:ind w:right="275"/>
         <w:jc w:val="both"/>
       </w:pPr>
+      <w:r>
+        <w:t>Análisis Discriminante Lineal</w:t>
+      </w:r>
     </w:p>
     <w:p>
       <w:pPr>
@@ -5274,8 +5938,45 @@
         </w:tabs>
         <w:spacing w:line="276" w:lineRule="auto"/>
         <w:ind w:right="275"/>
-        <w:jc w:val="both"/>
-      </w:pPr>
+        <w:jc w:val="center"/>
+      </w:pPr>
+      <w:r>
+        <w:drawing>
+          <wp:inline distT="0" distB="0" distL="0" distR="0" wp14:anchorId="71C4B3E2" wp14:editId="54273723">
+            <wp:extent cx="3569817" cy="550539"/>
+            <wp:effectExtent l="0" t="0" r="0" b="2540"/>
+            <wp:docPr id="27" name="Imagen 27"/>
+            <wp:cNvGraphicFramePr>
+              <a:graphicFrameLocks xmlns:a="http://schemas.openxmlformats.org/drawingml/2006/main" noChangeAspect="1"/>
+            </wp:cNvGraphicFramePr>
+            <a:graphic xmlns:a="http://schemas.openxmlformats.org/drawingml/2006/main">
+              <a:graphicData uri="http://schemas.openxmlformats.org/drawingml/2006/picture">
+                <pic:pic xmlns:pic="http://schemas.openxmlformats.org/drawingml/2006/picture">
+                  <pic:nvPicPr>
+                    <pic:cNvPr id="1" name=""/>
+                    <pic:cNvPicPr/>
+                  </pic:nvPicPr>
+                  <pic:blipFill>
+                    <a:blip r:embed="rId32"/>
+                    <a:stretch>
+                      <a:fillRect/>
+                    </a:stretch>
+                  </pic:blipFill>
+                  <pic:spPr>
+                    <a:xfrm>
+                      <a:off x="0" y="0"/>
+                      <a:ext cx="3615875" cy="557642"/>
+                    </a:xfrm>
+                    <a:prstGeom prst="rect">
+                      <a:avLst/>
+                    </a:prstGeom>
+                  </pic:spPr>
+                </pic:pic>
+              </a:graphicData>
+            </a:graphic>
+          </wp:inline>
+        </w:drawing>
+      </w:r>
     </w:p>
     <w:p>
       <w:pPr>
@@ -5298,6 +5999,9 @@
         <w:ind w:right="275"/>
         <w:jc w:val="both"/>
       </w:pPr>
+      <w:r>
+        <w:t>Con el siguiente resultado:</w:t>
+      </w:r>
     </w:p>
     <w:p>
       <w:pPr>
@@ -5318,8 +6022,52 @@
         </w:tabs>
         <w:spacing w:line="276" w:lineRule="auto"/>
         <w:ind w:right="275"/>
-        <w:jc w:val="both"/>
-      </w:pPr>
+        <w:jc w:val="center"/>
+      </w:pPr>
+      <w:r>
+        <w:drawing>
+          <wp:inline distT="0" distB="0" distL="0" distR="0" wp14:anchorId="66704F4A" wp14:editId="4C0CAA15">
+            <wp:extent cx="3904432" cy="2092134"/>
+            <wp:effectExtent l="0" t="0" r="1270" b="3810"/>
+            <wp:docPr id="28" name="Imagen 28"/>
+            <wp:cNvGraphicFramePr>
+              <a:graphicFrameLocks xmlns:a="http://schemas.openxmlformats.org/drawingml/2006/main" noChangeAspect="1"/>
+            </wp:cNvGraphicFramePr>
+            <a:graphic xmlns:a="http://schemas.openxmlformats.org/drawingml/2006/main">
+              <a:graphicData uri="http://schemas.openxmlformats.org/drawingml/2006/picture">
+                <pic:pic xmlns:pic="http://schemas.openxmlformats.org/drawingml/2006/picture">
+                  <pic:nvPicPr>
+                    <pic:cNvPr id="1" name=""/>
+                    <pic:cNvPicPr/>
+                  </pic:nvPicPr>
+                  <pic:blipFill rotWithShape="1">
+                    <a:blip r:embed="rId33"/>
+                    <a:srcRect b="1699"/>
+                    <a:stretch/>
+                  </pic:blipFill>
+                  <pic:spPr bwMode="auto">
+                    <a:xfrm>
+                      <a:off x="0" y="0"/>
+                      <a:ext cx="3914500" cy="2097529"/>
+                    </a:xfrm>
+                    <a:prstGeom prst="rect">
+                      <a:avLst/>
+                    </a:prstGeom>
+                    <a:ln>
+                      <a:noFill/>
+                    </a:ln>
+                    <a:extLst>
+                      <a:ext uri="{53640926-AAD7-44D8-BBD7-CCE9431645EC}">
+                        <a14:shadowObscured xmlns:a14="http://schemas.microsoft.com/office/drawing/2010/main"/>
+                      </a:ext>
+                    </a:extLst>
+                  </pic:spPr>
+                </pic:pic>
+              </a:graphicData>
+            </a:graphic>
+          </wp:inline>
+        </w:drawing>
+      </w:r>
     </w:p>
     <w:p>
       <w:pPr>
@@ -5342,12 +6090,184 @@
         <w:ind w:right="275"/>
         <w:jc w:val="both"/>
       </w:pPr>
-      <w:hyperlink r:id="rId26" w:history="1">
+      <w:r>
+        <w:t>Podemos hacer una predicción en base al modelo:</w:t>
+      </w:r>
+    </w:p>
+    <w:p>
+      <w:pPr>
+        <w:pStyle w:val="Textoindependiente"/>
+        <w:tabs>
+          <w:tab w:val="left" w:pos="1516"/>
+        </w:tabs>
+        <w:spacing w:line="276" w:lineRule="auto"/>
+        <w:ind w:right="275"/>
+        <w:jc w:val="center"/>
+      </w:pPr>
+      <w:r>
+        <w:lastRenderedPageBreak/>
+        <w:drawing>
+          <wp:inline distT="0" distB="0" distL="0" distR="0" wp14:anchorId="7A4C1A76" wp14:editId="1E0A8253">
+            <wp:extent cx="3222431" cy="1520260"/>
+            <wp:effectExtent l="0" t="0" r="0" b="3810"/>
+            <wp:docPr id="29" name="Imagen 29"/>
+            <wp:cNvGraphicFramePr>
+              <a:graphicFrameLocks xmlns:a="http://schemas.openxmlformats.org/drawingml/2006/main" noChangeAspect="1"/>
+            </wp:cNvGraphicFramePr>
+            <a:graphic xmlns:a="http://schemas.openxmlformats.org/drawingml/2006/main">
+              <a:graphicData uri="http://schemas.openxmlformats.org/drawingml/2006/picture">
+                <pic:pic xmlns:pic="http://schemas.openxmlformats.org/drawingml/2006/picture">
+                  <pic:nvPicPr>
+                    <pic:cNvPr id="1" name=""/>
+                    <pic:cNvPicPr/>
+                  </pic:nvPicPr>
+                  <pic:blipFill>
+                    <a:blip r:embed="rId34"/>
+                    <a:stretch>
+                      <a:fillRect/>
+                    </a:stretch>
+                  </pic:blipFill>
+                  <pic:spPr>
+                    <a:xfrm>
+                      <a:off x="0" y="0"/>
+                      <a:ext cx="3247034" cy="1531867"/>
+                    </a:xfrm>
+                    <a:prstGeom prst="rect">
+                      <a:avLst/>
+                    </a:prstGeom>
+                  </pic:spPr>
+                </pic:pic>
+              </a:graphicData>
+            </a:graphic>
+          </wp:inline>
+        </w:drawing>
+      </w:r>
+    </w:p>
+    <w:p>
+      <w:pPr>
+        <w:pStyle w:val="Prrafodelista"/>
+        <w:tabs>
+          <w:tab w:val="left" w:pos="700"/>
+          <w:tab w:val="left" w:pos="701"/>
+        </w:tabs>
+        <w:ind w:left="1268" w:firstLine="0"/>
+        <w:rPr>
+          <w:rFonts w:ascii="Stencil" w:hAnsi="Stencil"/>
+          <w:color w:val="C00000"/>
+          <w:sz w:val="28"/>
+        </w:rPr>
+      </w:pPr>
+      <w:r>
+        <w:rPr>
+          <w:rFonts w:ascii="Stencil" w:hAnsi="Stencil"/>
+          <w:color w:val="C00000"/>
+          <w:sz w:val="28"/>
+        </w:rPr>
+        <w:t>ANALISIS</w:t>
+      </w:r>
+    </w:p>
+    <w:p>
+      <w:pPr>
+        <w:pStyle w:val="Textoindependiente"/>
+        <w:tabs>
+          <w:tab w:val="left" w:pos="1516"/>
+        </w:tabs>
+        <w:spacing w:line="276" w:lineRule="auto"/>
+        <w:ind w:right="275"/>
+        <w:jc w:val="both"/>
+      </w:pPr>
+    </w:p>
+    <w:p>
+      <w:pPr>
+        <w:pStyle w:val="Textoindependiente"/>
+        <w:tabs>
+          <w:tab w:val="left" w:pos="1516"/>
+        </w:tabs>
+        <w:spacing w:line="276" w:lineRule="auto"/>
+        <w:ind w:left="1440" w:right="275"/>
+        <w:jc w:val="both"/>
+      </w:pPr>
+      <w:r>
+        <w:t xml:space="preserve">Con base a </w:t>
+      </w:r>
+      <w:r>
+        <w:t xml:space="preserve">la función discriminante, la probabilidad posterior de que </w:t>
+      </w:r>
+      <w:r>
+        <w:t xml:space="preserve">la nueva información del insecto </w:t>
+      </w:r>
+      <w:r>
+        <w:t>pertenezca a la especie b es del 9</w:t>
+      </w:r>
+      <w:r>
+        <w:t>9,9</w:t>
+      </w:r>
+      <w:r>
+        <w:t xml:space="preserve">% </w:t>
+      </w:r>
+      <w:r>
+        <w:t>en contraposición</w:t>
+      </w:r>
+      <w:r>
+        <w:t xml:space="preserve"> al </w:t>
+      </w:r>
+      <w:r>
+        <w:t>0,1</w:t>
+      </w:r>
+      <w:r>
+        <w:t>% de que pertenezca a la especie a.</w:t>
+      </w:r>
+    </w:p>
+    <w:p>
+      <w:pPr>
+        <w:pStyle w:val="Textoindependiente"/>
+        <w:tabs>
+          <w:tab w:val="left" w:pos="1516"/>
+        </w:tabs>
+        <w:spacing w:line="276" w:lineRule="auto"/>
+        <w:ind w:right="275"/>
+        <w:jc w:val="both"/>
+      </w:pPr>
+    </w:p>
+    <w:p>
+      <w:pPr>
+        <w:pStyle w:val="Textoindependiente"/>
+        <w:tabs>
+          <w:tab w:val="left" w:pos="1516"/>
+        </w:tabs>
+        <w:spacing w:line="276" w:lineRule="auto"/>
+        <w:ind w:right="275"/>
+        <w:jc w:val="both"/>
+      </w:pPr>
+    </w:p>
+    <w:p>
+      <w:pPr>
+        <w:pStyle w:val="Textoindependiente"/>
+        <w:tabs>
+          <w:tab w:val="left" w:pos="1516"/>
+        </w:tabs>
+        <w:spacing w:line="276" w:lineRule="auto"/>
+        <w:ind w:right="275"/>
+        <w:jc w:val="both"/>
+      </w:pPr>
+      <w:hyperlink r:id="rId35" w:history="1">
         <w:r>
           <w:rPr>
             <w:rStyle w:val="Hipervnculo"/>
           </w:rPr>
-          <w:t>https://www.cienciadedatos.net/documentos/28_linear_discriminant_analysis_lda_y_quadratic_discriminant_analysis_qda</w:t>
+          <w:t>https://www.cienciade</w:t>
+        </w:r>
+        <w:r>
+          <w:rPr>
+            <w:rStyle w:val="Hipervnculo"/>
+          </w:rPr>
+          <w:t>d</w:t>
+        </w:r>
+        <w:r>
+          <w:rPr>
+            <w:rStyle w:val="Hipervnculo"/>
+          </w:rPr>
+          <w:t>atos.net/documentos/28_linear_discriminant_analysis_lda_y_quadratic_discriminant_analysis_qda</w:t>
         </w:r>
       </w:hyperlink>
     </w:p>
@@ -5361,7 +6281,7 @@
         <w:ind w:right="275"/>
         <w:jc w:val="both"/>
       </w:pPr>
-      <w:hyperlink r:id="rId27" w:history="1">
+      <w:hyperlink r:id="rId36" w:history="1">
         <w:r>
           <w:rPr>
             <w:rStyle w:val="Hipervnculo"/>
@@ -5380,7 +6300,7 @@
         <w:ind w:right="275"/>
         <w:jc w:val="both"/>
       </w:pPr>
-      <w:hyperlink r:id="rId28" w:history="1">
+      <w:hyperlink r:id="rId37" w:history="1">
         <w:r>
           <w:rPr>
             <w:rStyle w:val="Hipervnculo"/>
@@ -5399,7 +6319,7 @@
         <w:ind w:right="275"/>
         <w:jc w:val="both"/>
       </w:pPr>
-      <w:hyperlink r:id="rId29" w:history="1">
+      <w:hyperlink r:id="rId38" w:history="1">
         <w:r>
           <w:rPr>
             <w:rStyle w:val="Hipervnculo"/>
@@ -5500,13 +6420,26 @@
         <w:jc w:val="both"/>
       </w:pPr>
       <w:r>
-        <w:t>Considerando la siguiente información. La cuantificación del contenido en grasa de la carne pude hacerse mediante técnicas de analítica química, sin embargo, este proceso es costoso en tiempo y recursos. Una posible alternativa para reducir costes y optimizar tiempo es emplear un espectrofotómetro (instrumento capaz de detectar la absorbancia que tiene un material a diferentes tipos de luz en función de sus características). Para comprobar su efectividad se mide el espectro de absorbancia de 100 longitudes de onda en 215 muestras de carne, cuyo contenido en grasa se obtiene también por análisis químico para poder comparar los resultados. El set de datos meatspec del paquete</w:t>
-      </w:r>
-      <w:r>
-        <w:t xml:space="preserve"> </w:t>
-      </w:r>
-      <w:r>
-        <w:t>faraway contiene toda la información</w:t>
+        <w:t xml:space="preserve">Considerando la siguiente información. La cuantificación del contenido en grasa de la carne pude hacerse mediante técnicas de analítica química, sin embargo, este proceso es costoso en tiempo y recursos. Una posible alternativa para reducir costes y optimizar tiempo es emplear un espectrofotómetro (instrumento capaz de detectar la absorbancia que tiene un material a diferentes tipos de luz en función de sus características). Para comprobar su efectividad se mide el espectro de absorbancia de 100 longitudes de onda en 215 muestras de carne, cuyo contenido en grasa se obtiene también por análisis químico para poder comparar los resultados. El set de datos </w:t>
+      </w:r>
+      <w:proofErr w:type="spellStart"/>
+      <w:r>
+        <w:t>meatspec</w:t>
+      </w:r>
+      <w:proofErr w:type="spellEnd"/>
+      <w:r>
+        <w:t xml:space="preserve"> del paquete</w:t>
+      </w:r>
+      <w:r>
+        <w:t xml:space="preserve"> </w:t>
+      </w:r>
+      <w:proofErr w:type="spellStart"/>
+      <w:r>
+        <w:t>faraway</w:t>
+      </w:r>
+      <w:proofErr w:type="spellEnd"/>
+      <w:r>
+        <w:t xml:space="preserve"> contiene toda la información</w:t>
       </w:r>
       <w:r>
         <w:t>.</w:t>
@@ -5525,8 +6458,14 @@
         <w:spacing w:before="2"/>
         <w:ind w:left="1134" w:hanging="434"/>
         <w:jc w:val="center"/>
-      </w:pPr>
-      <w:r>
+        <w:rPr>
+          <w:lang w:val="en-US"/>
+        </w:rPr>
+      </w:pPr>
+      <w:r>
+        <w:rPr>
+          <w:lang w:val="en-US"/>
+        </w:rPr>
         <w:t>library(faraway)</w:t>
       </w:r>
     </w:p>
@@ -5536,9 +6475,29 @@
         <w:spacing w:before="2"/>
         <w:ind w:left="1134" w:hanging="434"/>
         <w:jc w:val="center"/>
-      </w:pPr>
-      <w:r>
-        <w:t>data(meatspec)</w:t>
+        <w:rPr>
+          <w:lang w:val="en-US"/>
+        </w:rPr>
+      </w:pPr>
+      <w:r>
+        <w:rPr>
+          <w:lang w:val="en-US"/>
+        </w:rPr>
+        <w:t>data(</w:t>
+      </w:r>
+      <w:proofErr w:type="spellStart"/>
+      <w:r>
+        <w:rPr>
+          <w:lang w:val="en-US"/>
+        </w:rPr>
+        <w:t>meatspec</w:t>
+      </w:r>
+      <w:proofErr w:type="spellEnd"/>
+      <w:r>
+        <w:rPr>
+          <w:lang w:val="en-US"/>
+        </w:rPr>
+        <w:t>)</w:t>
       </w:r>
     </w:p>
     <w:p>
@@ -5546,6 +6505,9 @@
         <w:pStyle w:val="Textoindependiente"/>
         <w:spacing w:before="2"/>
         <w:ind w:left="1134" w:hanging="434"/>
+        <w:rPr>
+          <w:lang w:val="en-US"/>
+        </w:rPr>
       </w:pPr>
     </w:p>
     <w:p>
@@ -5553,20 +6515,54 @@
         <w:pStyle w:val="Textoindependiente"/>
         <w:spacing w:before="2"/>
         <w:ind w:left="546" w:firstLine="588"/>
-      </w:pPr>
-      <w:r>
-        <w:t xml:space="preserve">Se pide determinar: </w:t>
+        <w:rPr>
+          <w:lang w:val="en-US"/>
+        </w:rPr>
+      </w:pPr>
+      <w:r>
+        <w:rPr>
+          <w:lang w:val="en-US"/>
+        </w:rPr>
+        <w:lastRenderedPageBreak/>
+        <w:t xml:space="preserve">Se </w:t>
+      </w:r>
+      <w:proofErr w:type="spellStart"/>
+      <w:r>
+        <w:rPr>
+          <w:lang w:val="en-US"/>
+        </w:rPr>
+        <w:t>pide</w:t>
+      </w:r>
+      <w:proofErr w:type="spellEnd"/>
+      <w:r>
+        <w:rPr>
+          <w:lang w:val="en-US"/>
+        </w:rPr>
+        <w:t xml:space="preserve"> </w:t>
+      </w:r>
+      <w:proofErr w:type="spellStart"/>
+      <w:r>
+        <w:rPr>
+          <w:lang w:val="en-US"/>
+        </w:rPr>
+        <w:t>determinar</w:t>
+      </w:r>
+      <w:proofErr w:type="spellEnd"/>
+      <w:r>
+        <w:rPr>
+          <w:lang w:val="en-US"/>
+        </w:rPr>
+        <w:t xml:space="preserve">: </w:t>
       </w:r>
     </w:p>
     <w:p>
       <w:pPr>
         <w:pStyle w:val="Textoindependiente"/>
         <w:numPr>
-          <w:ilvl w:val="2"/>
-          <w:numId w:val="8"/>
+          <w:ilvl w:val="3"/>
+          <w:numId w:val="10"/>
         </w:numPr>
         <w:spacing w:before="2"/>
-        <w:ind w:left="1701" w:hanging="141"/>
       </w:pPr>
       <w:r>
         <w:t>el modelo inicial</w:t>
@@ -5575,54 +6571,404 @@
     <w:p>
       <w:pPr>
         <w:pStyle w:val="Textoindependiente"/>
+        <w:spacing w:before="2"/>
+        <w:ind w:left="2880"/>
+      </w:pPr>
+    </w:p>
+    <w:p>
+      <w:pPr>
+        <w:pStyle w:val="Textoindependiente"/>
+        <w:spacing w:before="2"/>
+        <w:ind w:left="2880"/>
+      </w:pPr>
+      <w:r>
+        <w:t>Instalamos el paquete “</w:t>
+      </w:r>
+      <w:proofErr w:type="spellStart"/>
+      <w:r>
+        <w:t>faraway</w:t>
+      </w:r>
+      <w:proofErr w:type="spellEnd"/>
+      <w:r>
+        <w:t>” y aplicamos el modelo lineal a la totalidad de los datos.</w:t>
+      </w:r>
+    </w:p>
+    <w:p>
+      <w:pPr>
+        <w:pStyle w:val="Textoindependiente"/>
+        <w:spacing w:before="2"/>
+        <w:ind w:left="2880"/>
+      </w:pPr>
+      <w:r>
+        <w:drawing>
+          <wp:inline distT="0" distB="0" distL="0" distR="0" wp14:anchorId="43551178" wp14:editId="209C8BFD">
+            <wp:extent cx="1581969" cy="626309"/>
+            <wp:effectExtent l="0" t="0" r="0" b="2540"/>
+            <wp:docPr id="2" name="Imagen 2"/>
+            <wp:cNvGraphicFramePr>
+              <a:graphicFrameLocks xmlns:a="http://schemas.openxmlformats.org/drawingml/2006/main" noChangeAspect="1"/>
+            </wp:cNvGraphicFramePr>
+            <a:graphic xmlns:a="http://schemas.openxmlformats.org/drawingml/2006/main">
+              <a:graphicData uri="http://schemas.openxmlformats.org/drawingml/2006/picture">
+                <pic:pic xmlns:pic="http://schemas.openxmlformats.org/drawingml/2006/picture">
+                  <pic:nvPicPr>
+                    <pic:cNvPr id="1" name=""/>
+                    <pic:cNvPicPr/>
+                  </pic:nvPicPr>
+                  <pic:blipFill>
+                    <a:blip r:embed="rId39"/>
+                    <a:stretch>
+                      <a:fillRect/>
+                    </a:stretch>
+                  </pic:blipFill>
+                  <pic:spPr>
+                    <a:xfrm>
+                      <a:off x="0" y="0"/>
+                      <a:ext cx="1609525" cy="637218"/>
+                    </a:xfrm>
+                    <a:prstGeom prst="rect">
+                      <a:avLst/>
+                    </a:prstGeom>
+                  </pic:spPr>
+                </pic:pic>
+              </a:graphicData>
+            </a:graphic>
+          </wp:inline>
+        </w:drawing>
+      </w:r>
+    </w:p>
+    <w:p>
+      <w:pPr>
+        <w:pStyle w:val="Textoindependiente"/>
+        <w:spacing w:before="2"/>
+        <w:ind w:left="2880"/>
+      </w:pPr>
+    </w:p>
+    <w:p>
+      <w:pPr>
+        <w:pStyle w:val="Textoindependiente"/>
+        <w:spacing w:before="2"/>
+        <w:ind w:left="2880"/>
+      </w:pPr>
+      <w:r>
+        <w:t>Resultando:</w:t>
+      </w:r>
+    </w:p>
+    <w:p>
+      <w:pPr>
+        <w:pStyle w:val="Textoindependiente"/>
+        <w:spacing w:before="2"/>
+        <w:ind w:left="2880"/>
+      </w:pPr>
+      <w:r>
+        <w:lastRenderedPageBreak/>
+        <w:drawing>
+          <wp:inline distT="0" distB="0" distL="0" distR="0" wp14:anchorId="051ED4A7" wp14:editId="584AAD3C">
+            <wp:extent cx="2299335" cy="8258810"/>
+            <wp:effectExtent l="0" t="0" r="5715" b="8890"/>
+            <wp:docPr id="3" name="Imagen 3"/>
+            <wp:cNvGraphicFramePr>
+              <a:graphicFrameLocks xmlns:a="http://schemas.openxmlformats.org/drawingml/2006/main" noChangeAspect="1"/>
+            </wp:cNvGraphicFramePr>
+            <a:graphic xmlns:a="http://schemas.openxmlformats.org/drawingml/2006/main">
+              <a:graphicData uri="http://schemas.openxmlformats.org/drawingml/2006/picture">
+                <pic:pic xmlns:pic="http://schemas.openxmlformats.org/drawingml/2006/picture">
+                  <pic:nvPicPr>
+                    <pic:cNvPr id="1" name=""/>
+                    <pic:cNvPicPr/>
+                  </pic:nvPicPr>
+                  <pic:blipFill>
+                    <a:blip r:embed="rId40"/>
+                    <a:stretch>
+                      <a:fillRect/>
+                    </a:stretch>
+                  </pic:blipFill>
+                  <pic:spPr>
+                    <a:xfrm>
+                      <a:off x="0" y="0"/>
+                      <a:ext cx="2299335" cy="8258810"/>
+                    </a:xfrm>
+                    <a:prstGeom prst="rect">
+                      <a:avLst/>
+                    </a:prstGeom>
+                  </pic:spPr>
+                </pic:pic>
+              </a:graphicData>
+            </a:graphic>
+          </wp:inline>
+        </w:drawing>
+      </w:r>
+    </w:p>
+    <w:p>
+      <w:pPr>
+        <w:pStyle w:val="Textoindependiente"/>
         <w:numPr>
-          <w:ilvl w:val="2"/>
-          <w:numId w:val="8"/>
+          <w:ilvl w:val="3"/>
+          <w:numId w:val="10"/>
         </w:numPr>
         <w:spacing w:before="2"/>
-        <w:ind w:left="1701" w:hanging="141"/>
-      </w:pPr>
-      <w:r>
+      </w:pPr>
+      <w:r>
+        <w:lastRenderedPageBreak/>
         <w:t>la suma de cuadrados del error</w:t>
       </w:r>
     </w:p>
     <w:p>
       <w:pPr>
         <w:pStyle w:val="Textoindependiente"/>
+        <w:spacing w:before="2"/>
+        <w:ind w:left="2880"/>
+      </w:pPr>
+      <w:r>
+        <w:drawing>
+          <wp:inline distT="0" distB="0" distL="0" distR="0" wp14:anchorId="10C9BC90" wp14:editId="2653A805">
+            <wp:extent cx="3074187" cy="380391"/>
+            <wp:effectExtent l="0" t="0" r="0" b="635"/>
+            <wp:docPr id="9" name="Imagen 9"/>
+            <wp:cNvGraphicFramePr>
+              <a:graphicFrameLocks xmlns:a="http://schemas.openxmlformats.org/drawingml/2006/main" noChangeAspect="1"/>
+            </wp:cNvGraphicFramePr>
+            <a:graphic xmlns:a="http://schemas.openxmlformats.org/drawingml/2006/main">
+              <a:graphicData uri="http://schemas.openxmlformats.org/drawingml/2006/picture">
+                <pic:pic xmlns:pic="http://schemas.openxmlformats.org/drawingml/2006/picture">
+                  <pic:nvPicPr>
+                    <pic:cNvPr id="1" name=""/>
+                    <pic:cNvPicPr/>
+                  </pic:nvPicPr>
+                  <pic:blipFill rotWithShape="1">
+                    <a:blip r:embed="rId40"/>
+                    <a:srcRect t="96555"/>
+                    <a:stretch/>
+                  </pic:blipFill>
+                  <pic:spPr bwMode="auto">
+                    <a:xfrm>
+                      <a:off x="0" y="0"/>
+                      <a:ext cx="3139233" cy="388440"/>
+                    </a:xfrm>
+                    <a:prstGeom prst="rect">
+                      <a:avLst/>
+                    </a:prstGeom>
+                    <a:ln>
+                      <a:noFill/>
+                    </a:ln>
+                    <a:extLst>
+                      <a:ext uri="{53640926-AAD7-44D8-BBD7-CCE9431645EC}">
+                        <a14:shadowObscured xmlns:a14="http://schemas.microsoft.com/office/drawing/2010/main"/>
+                      </a:ext>
+                    </a:extLst>
+                  </pic:spPr>
+                </pic:pic>
+              </a:graphicData>
+            </a:graphic>
+          </wp:inline>
+        </w:drawing>
+      </w:r>
+    </w:p>
+    <w:p>
+      <w:pPr>
+        <w:pStyle w:val="Textoindependiente"/>
+        <w:spacing w:before="2"/>
+        <w:ind w:left="2880"/>
+      </w:pPr>
+      <w:r>
+        <w:drawing>
+          <wp:inline distT="0" distB="0" distL="0" distR="0" wp14:anchorId="66726430" wp14:editId="4D7A7980">
+            <wp:extent cx="2882188" cy="362747"/>
+            <wp:effectExtent l="0" t="0" r="0" b="0"/>
+            <wp:docPr id="11" name="Imagen 11"/>
+            <wp:cNvGraphicFramePr>
+              <a:graphicFrameLocks xmlns:a="http://schemas.openxmlformats.org/drawingml/2006/main" noChangeAspect="1"/>
+            </wp:cNvGraphicFramePr>
+            <a:graphic xmlns:a="http://schemas.openxmlformats.org/drawingml/2006/main">
+              <a:graphicData uri="http://schemas.openxmlformats.org/drawingml/2006/picture">
+                <pic:pic xmlns:pic="http://schemas.openxmlformats.org/drawingml/2006/picture">
+                  <pic:nvPicPr>
+                    <pic:cNvPr id="1" name=""/>
+                    <pic:cNvPicPr/>
+                  </pic:nvPicPr>
+                  <pic:blipFill>
+                    <a:blip r:embed="rId41"/>
+                    <a:stretch>
+                      <a:fillRect/>
+                    </a:stretch>
+                  </pic:blipFill>
+                  <pic:spPr>
+                    <a:xfrm>
+                      <a:off x="0" y="0"/>
+                      <a:ext cx="2971090" cy="373936"/>
+                    </a:xfrm>
+                    <a:prstGeom prst="rect">
+                      <a:avLst/>
+                    </a:prstGeom>
+                  </pic:spPr>
+                </pic:pic>
+              </a:graphicData>
+            </a:graphic>
+          </wp:inline>
+        </w:drawing>
+      </w:r>
+    </w:p>
+    <w:p>
+      <w:pPr>
+        <w:pStyle w:val="Textoindependiente"/>
         <w:numPr>
-          <w:ilvl w:val="2"/>
-          <w:numId w:val="8"/>
+          <w:ilvl w:val="3"/>
+          <w:numId w:val="10"/>
         </w:numPr>
         <w:spacing w:before="2"/>
-        <w:ind w:left="1701" w:hanging="141"/>
-      </w:pPr>
-      <w:r>
-        <w:t>los predictores mediante stepwise</w:t>
-      </w:r>
+      </w:pPr>
+      <w:r>
+        <w:t xml:space="preserve">los predictores mediante </w:t>
+      </w:r>
+      <w:proofErr w:type="spellStart"/>
+      <w:r>
+        <w:t>stepwise</w:t>
+      </w:r>
+      <w:proofErr w:type="spellEnd"/>
+    </w:p>
+    <w:p>
+      <w:pPr>
+        <w:pStyle w:val="Textoindependiente"/>
+        <w:spacing w:before="2"/>
+        <w:ind w:left="2880"/>
+      </w:pPr>
+      <w:r>
+        <w:drawing>
+          <wp:inline distT="0" distB="0" distL="0" distR="0" wp14:anchorId="07BE0C72" wp14:editId="387C0839">
+            <wp:extent cx="3430828" cy="464733"/>
+            <wp:effectExtent l="0" t="0" r="0" b="0"/>
+            <wp:docPr id="21" name="Imagen 21"/>
+            <wp:cNvGraphicFramePr>
+              <a:graphicFrameLocks xmlns:a="http://schemas.openxmlformats.org/drawingml/2006/main" noChangeAspect="1"/>
+            </wp:cNvGraphicFramePr>
+            <a:graphic xmlns:a="http://schemas.openxmlformats.org/drawingml/2006/main">
+              <a:graphicData uri="http://schemas.openxmlformats.org/drawingml/2006/picture">
+                <pic:pic xmlns:pic="http://schemas.openxmlformats.org/drawingml/2006/picture">
+                  <pic:nvPicPr>
+                    <pic:cNvPr id="1" name=""/>
+                    <pic:cNvPicPr/>
+                  </pic:nvPicPr>
+                  <pic:blipFill>
+                    <a:blip r:embed="rId42"/>
+                    <a:stretch>
+                      <a:fillRect/>
+                    </a:stretch>
+                  </pic:blipFill>
+                  <pic:spPr>
+                    <a:xfrm>
+                      <a:off x="0" y="0"/>
+                      <a:ext cx="3503578" cy="474588"/>
+                    </a:xfrm>
+                    <a:prstGeom prst="rect">
+                      <a:avLst/>
+                    </a:prstGeom>
+                  </pic:spPr>
+                </pic:pic>
+              </a:graphicData>
+            </a:graphic>
+          </wp:inline>
+        </w:drawing>
+      </w:r>
+    </w:p>
+    <w:p>
+      <w:pPr>
+        <w:pStyle w:val="Textoindependiente"/>
+        <w:spacing w:before="2"/>
+        <w:ind w:left="2880"/>
+      </w:pPr>
     </w:p>
     <w:p>
       <w:pPr>
         <w:pStyle w:val="Textoindependiente"/>
         <w:numPr>
-          <w:ilvl w:val="2"/>
-          <w:numId w:val="8"/>
+          <w:ilvl w:val="3"/>
+          <w:numId w:val="10"/>
         </w:numPr>
         <w:spacing w:before="2"/>
-        <w:ind w:left="1701" w:hanging="141"/>
-      </w:pPr>
-      <w:r>
-        <w:t>el número óptimo de componentes principales identificado por cross validation</w:t>
-      </w:r>
+      </w:pPr>
+      <w:r>
+        <w:t xml:space="preserve">el número óptimo de componentes principales identificado por </w:t>
+      </w:r>
+      <w:proofErr w:type="spellStart"/>
+      <w:r>
+        <w:t>cross</w:t>
+      </w:r>
+      <w:proofErr w:type="spellEnd"/>
+      <w:r>
+        <w:t xml:space="preserve"> </w:t>
+      </w:r>
+      <w:proofErr w:type="spellStart"/>
+      <w:r>
+        <w:t>validation</w:t>
+      </w:r>
+      <w:proofErr w:type="spellEnd"/>
+    </w:p>
+    <w:p>
+      <w:pPr>
+        <w:pStyle w:val="Textoindependiente"/>
+        <w:spacing w:before="2"/>
+        <w:ind w:left="2880"/>
+      </w:pPr>
+    </w:p>
+    <w:p>
+      <w:pPr>
+        <w:pStyle w:val="Textoindependiente"/>
+        <w:spacing w:before="2"/>
+        <w:ind w:left="2880"/>
+      </w:pPr>
+      <w:r>
+        <w:drawing>
+          <wp:inline distT="0" distB="0" distL="0" distR="0" wp14:anchorId="6663437C" wp14:editId="753F5F06">
+            <wp:extent cx="3277284" cy="682512"/>
+            <wp:effectExtent l="0" t="0" r="0" b="3810"/>
+            <wp:docPr id="24" name="Imagen 24"/>
+            <wp:cNvGraphicFramePr>
+              <a:graphicFrameLocks xmlns:a="http://schemas.openxmlformats.org/drawingml/2006/main" noChangeAspect="1"/>
+            </wp:cNvGraphicFramePr>
+            <a:graphic xmlns:a="http://schemas.openxmlformats.org/drawingml/2006/main">
+              <a:graphicData uri="http://schemas.openxmlformats.org/drawingml/2006/picture">
+                <pic:pic xmlns:pic="http://schemas.openxmlformats.org/drawingml/2006/picture">
+                  <pic:nvPicPr>
+                    <pic:cNvPr id="1" name=""/>
+                    <pic:cNvPicPr/>
+                  </pic:nvPicPr>
+                  <pic:blipFill>
+                    <a:blip r:embed="rId43"/>
+                    <a:stretch>
+                      <a:fillRect/>
+                    </a:stretch>
+                  </pic:blipFill>
+                  <pic:spPr>
+                    <a:xfrm>
+                      <a:off x="0" y="0"/>
+                      <a:ext cx="3342686" cy="696132"/>
+                    </a:xfrm>
+                    <a:prstGeom prst="rect">
+                      <a:avLst/>
+                    </a:prstGeom>
+                  </pic:spPr>
+                </pic:pic>
+              </a:graphicData>
+            </a:graphic>
+          </wp:inline>
+        </w:drawing>
+      </w:r>
+    </w:p>
+    <w:p>
+      <w:pPr>
+        <w:pStyle w:val="Textoindependiente"/>
+        <w:spacing w:before="2"/>
+        <w:ind w:left="2880"/>
+      </w:pPr>
     </w:p>
     <w:p>
       <w:pPr>
         <w:pStyle w:val="Textoindependiente"/>
         <w:numPr>
-          <w:ilvl w:val="2"/>
-          <w:numId w:val="8"/>
+          <w:ilvl w:val="3"/>
+          <w:numId w:val="10"/>
         </w:numPr>
         <w:spacing w:before="2"/>
-        <w:ind w:left="1701" w:hanging="141"/>
       </w:pPr>
       <w:r>
         <w:t>el test-MSE</w:t>
@@ -5631,15 +6977,79 @@
     <w:p>
       <w:pPr>
         <w:pStyle w:val="Textoindependiente"/>
+        <w:spacing w:before="2"/>
+        <w:ind w:left="2880"/>
+      </w:pPr>
+      <w:r>
+        <w:drawing>
+          <wp:inline distT="0" distB="0" distL="0" distR="0" wp14:anchorId="748E783C" wp14:editId="00552C76">
+            <wp:extent cx="3752697" cy="379922"/>
+            <wp:effectExtent l="0" t="0" r="635" b="1270"/>
+            <wp:docPr id="25" name="Imagen 25"/>
+            <wp:cNvGraphicFramePr>
+              <a:graphicFrameLocks xmlns:a="http://schemas.openxmlformats.org/drawingml/2006/main" noChangeAspect="1"/>
+            </wp:cNvGraphicFramePr>
+            <a:graphic xmlns:a="http://schemas.openxmlformats.org/drawingml/2006/main">
+              <a:graphicData uri="http://schemas.openxmlformats.org/drawingml/2006/picture">
+                <pic:pic xmlns:pic="http://schemas.openxmlformats.org/drawingml/2006/picture">
+                  <pic:nvPicPr>
+                    <pic:cNvPr id="1" name=""/>
+                    <pic:cNvPicPr/>
+                  </pic:nvPicPr>
+                  <pic:blipFill>
+                    <a:blip r:embed="rId44"/>
+                    <a:stretch>
+                      <a:fillRect/>
+                    </a:stretch>
+                  </pic:blipFill>
+                  <pic:spPr>
+                    <a:xfrm>
+                      <a:off x="0" y="0"/>
+                      <a:ext cx="3923289" cy="397193"/>
+                    </a:xfrm>
+                    <a:prstGeom prst="rect">
+                      <a:avLst/>
+                    </a:prstGeom>
+                  </pic:spPr>
+                </pic:pic>
+              </a:graphicData>
+            </a:graphic>
+          </wp:inline>
+        </w:drawing>
+      </w:r>
+    </w:p>
+    <w:p>
+      <w:pPr>
+        <w:pStyle w:val="Textoindependiente"/>
         <w:numPr>
-          <w:ilvl w:val="2"/>
-          <w:numId w:val="8"/>
+          <w:ilvl w:val="3"/>
+          <w:numId w:val="10"/>
         </w:numPr>
         <w:spacing w:before="2"/>
-        <w:ind w:left="1701" w:hanging="141"/>
       </w:pPr>
       <w:r>
         <w:t>los gráficos correspondientes.</w:t>
+      </w:r>
+    </w:p>
+    <w:p>
+      <w:pPr>
+        <w:pStyle w:val="Textoindependiente"/>
+        <w:spacing w:before="2"/>
+        <w:ind w:left="2880"/>
+      </w:pPr>
+    </w:p>
+    <w:p>
+      <w:pPr>
+        <w:pStyle w:val="Textoindependiente"/>
+        <w:spacing w:before="2"/>
+        <w:ind w:left="2880"/>
+      </w:pPr>
+      <w:r>
+        <w:pict>
+          <v:shape id="_x0000_i1029" type="#_x0000_t75" style="width:212.25pt;height:179.7pt">
+            <v:imagedata r:id="rId45" o:title="4f componentes"/>
+          </v:shape>
+        </w:pict>
       </w:r>
     </w:p>
     <w:p>
@@ -5687,8 +7097,6 @@
         </w:rPr>
         <w:t>https://www.cienciadedatos.net/documentos/35_principal_component_analysis</w:t>
       </w:r>
-      <w:bookmarkStart w:id="0" w:name="_GoBack"/>
-      <w:bookmarkEnd w:id="0"/>
     </w:p>
     <w:sectPr>
       <w:pgSz w:w="12240" w:h="15840"/>
@@ -5907,6 +7315,92 @@
     </w:lvl>
   </w:abstractNum>
   <w:abstractNum w:abstractNumId="2" w15:restartNumberingAfterBreak="0">
+    <w:nsid w:val="13F60884"/>
+    <w:multiLevelType w:val="hybridMultilevel"/>
+    <w:tmpl w:val="A3F45BE6"/>
+    <w:lvl w:ilvl="0" w:tplc="400A0017">
+      <w:start w:val="1"/>
+      <w:numFmt w:val="lowerLetter"/>
+      <w:lvlText w:val="%1)"/>
+      <w:lvlJc w:val="left"/>
+      <w:pPr>
+        <w:ind w:left="720" w:hanging="360"/>
+      </w:pPr>
+    </w:lvl>
+    <w:lvl w:ilvl="1" w:tplc="400A0019" w:tentative="1">
+      <w:start w:val="1"/>
+      <w:numFmt w:val="lowerLetter"/>
+      <w:lvlText w:val="%2."/>
+      <w:lvlJc w:val="left"/>
+      <w:pPr>
+        <w:ind w:left="1440" w:hanging="360"/>
+      </w:pPr>
+    </w:lvl>
+    <w:lvl w:ilvl="2" w:tplc="400A0017">
+      <w:start w:val="1"/>
+      <w:numFmt w:val="lowerLetter"/>
+      <w:lvlText w:val="%3)"/>
+      <w:lvlJc w:val="left"/>
+      <w:pPr>
+        <w:ind w:left="2160" w:hanging="180"/>
+      </w:pPr>
+    </w:lvl>
+    <w:lvl w:ilvl="3" w:tplc="400A000F">
+      <w:start w:val="1"/>
+      <w:numFmt w:val="decimal"/>
+      <w:lvlText w:val="%4."/>
+      <w:lvlJc w:val="left"/>
+      <w:pPr>
+        <w:ind w:left="2880" w:hanging="360"/>
+      </w:pPr>
+    </w:lvl>
+    <w:lvl w:ilvl="4" w:tplc="400A0019" w:tentative="1">
+      <w:start w:val="1"/>
+      <w:numFmt w:val="lowerLetter"/>
+      <w:lvlText w:val="%5."/>
+      <w:lvlJc w:val="left"/>
+      <w:pPr>
+        <w:ind w:left="3600" w:hanging="360"/>
+      </w:pPr>
+    </w:lvl>
+    <w:lvl w:ilvl="5" w:tplc="400A001B" w:tentative="1">
+      <w:start w:val="1"/>
+      <w:numFmt w:val="lowerRoman"/>
+      <w:lvlText w:val="%6."/>
+      <w:lvlJc w:val="right"/>
+      <w:pPr>
+        <w:ind w:left="4320" w:hanging="180"/>
+      </w:pPr>
+    </w:lvl>
+    <w:lvl w:ilvl="6" w:tplc="400A000F" w:tentative="1">
+      <w:start w:val="1"/>
+      <w:numFmt w:val="decimal"/>
+      <w:lvlText w:val="%7."/>
+      <w:lvlJc w:val="left"/>
+      <w:pPr>
+        <w:ind w:left="5040" w:hanging="360"/>
+      </w:pPr>
+    </w:lvl>
+    <w:lvl w:ilvl="7" w:tplc="400A0019" w:tentative="1">
+      <w:start w:val="1"/>
+      <w:numFmt w:val="lowerLetter"/>
+      <w:lvlText w:val="%8."/>
+      <w:lvlJc w:val="left"/>
+      <w:pPr>
+        <w:ind w:left="5760" w:hanging="360"/>
+      </w:pPr>
+    </w:lvl>
+    <w:lvl w:ilvl="8" w:tplc="400A001B" w:tentative="1">
+      <w:start w:val="1"/>
+      <w:numFmt w:val="lowerRoman"/>
+      <w:lvlText w:val="%9."/>
+      <w:lvlJc w:val="right"/>
+      <w:pPr>
+        <w:ind w:left="6480" w:hanging="180"/>
+      </w:pPr>
+    </w:lvl>
+  </w:abstractNum>
+  <w:abstractNum w:abstractNumId="3" w15:restartNumberingAfterBreak="0">
     <w:nsid w:val="1AA27519"/>
     <w:multiLevelType w:val="hybridMultilevel"/>
     <w:tmpl w:val="1B840C7E"/>
@@ -6024,7 +7518,7 @@
       </w:rPr>
     </w:lvl>
   </w:abstractNum>
-  <w:abstractNum w:abstractNumId="3" w15:restartNumberingAfterBreak="0">
+  <w:abstractNum w:abstractNumId="4" w15:restartNumberingAfterBreak="0">
     <w:nsid w:val="275826F8"/>
     <w:multiLevelType w:val="hybridMultilevel"/>
     <w:tmpl w:val="6D4EDAF4"/>
@@ -6110,7 +7604,93 @@
       </w:pPr>
     </w:lvl>
   </w:abstractNum>
-  <w:abstractNum w:abstractNumId="4" w15:restartNumberingAfterBreak="0">
+  <w:abstractNum w:abstractNumId="5" w15:restartNumberingAfterBreak="0">
+    <w:nsid w:val="34A320FD"/>
+    <w:multiLevelType w:val="hybridMultilevel"/>
+    <w:tmpl w:val="A6187578"/>
+    <w:lvl w:ilvl="0" w:tplc="400A0017">
+      <w:start w:val="1"/>
+      <w:numFmt w:val="lowerLetter"/>
+      <w:lvlText w:val="%1)"/>
+      <w:lvlJc w:val="left"/>
+      <w:pPr>
+        <w:ind w:left="720" w:hanging="360"/>
+      </w:pPr>
+    </w:lvl>
+    <w:lvl w:ilvl="1" w:tplc="400A0019" w:tentative="1">
+      <w:start w:val="1"/>
+      <w:numFmt w:val="lowerLetter"/>
+      <w:lvlText w:val="%2."/>
+      <w:lvlJc w:val="left"/>
+      <w:pPr>
+        <w:ind w:left="1440" w:hanging="360"/>
+      </w:pPr>
+    </w:lvl>
+    <w:lvl w:ilvl="2" w:tplc="400A0017">
+      <w:start w:val="1"/>
+      <w:numFmt w:val="lowerLetter"/>
+      <w:lvlText w:val="%3)"/>
+      <w:lvlJc w:val="left"/>
+      <w:pPr>
+        <w:ind w:left="2160" w:hanging="180"/>
+      </w:pPr>
+    </w:lvl>
+    <w:lvl w:ilvl="3" w:tplc="400A0017">
+      <w:start w:val="1"/>
+      <w:numFmt w:val="lowerLetter"/>
+      <w:lvlText w:val="%4)"/>
+      <w:lvlJc w:val="left"/>
+      <w:pPr>
+        <w:ind w:left="2880" w:hanging="360"/>
+      </w:pPr>
+    </w:lvl>
+    <w:lvl w:ilvl="4" w:tplc="400A0019" w:tentative="1">
+      <w:start w:val="1"/>
+      <w:numFmt w:val="lowerLetter"/>
+      <w:lvlText w:val="%5."/>
+      <w:lvlJc w:val="left"/>
+      <w:pPr>
+        <w:ind w:left="3600" w:hanging="360"/>
+      </w:pPr>
+    </w:lvl>
+    <w:lvl w:ilvl="5" w:tplc="400A001B" w:tentative="1">
+      <w:start w:val="1"/>
+      <w:numFmt w:val="lowerRoman"/>
+      <w:lvlText w:val="%6."/>
+      <w:lvlJc w:val="right"/>
+      <w:pPr>
+        <w:ind w:left="4320" w:hanging="180"/>
+      </w:pPr>
+    </w:lvl>
+    <w:lvl w:ilvl="6" w:tplc="400A000F" w:tentative="1">
+      <w:start w:val="1"/>
+      <w:numFmt w:val="decimal"/>
+      <w:lvlText w:val="%7."/>
+      <w:lvlJc w:val="left"/>
+      <w:pPr>
+        <w:ind w:left="5040" w:hanging="360"/>
+      </w:pPr>
+    </w:lvl>
+    <w:lvl w:ilvl="7" w:tplc="400A0019" w:tentative="1">
+      <w:start w:val="1"/>
+      <w:numFmt w:val="lowerLetter"/>
+      <w:lvlText w:val="%8."/>
+      <w:lvlJc w:val="left"/>
+      <w:pPr>
+        <w:ind w:left="5760" w:hanging="360"/>
+      </w:pPr>
+    </w:lvl>
+    <w:lvl w:ilvl="8" w:tplc="400A001B" w:tentative="1">
+      <w:start w:val="1"/>
+      <w:numFmt w:val="lowerRoman"/>
+      <w:lvlText w:val="%9."/>
+      <w:lvlJc w:val="right"/>
+      <w:pPr>
+        <w:ind w:left="6480" w:hanging="180"/>
+      </w:pPr>
+    </w:lvl>
+  </w:abstractNum>
+  <w:abstractNum w:abstractNumId="6" w15:restartNumberingAfterBreak="0">
     <w:nsid w:val="3CE860B5"/>
     <w:multiLevelType w:val="hybridMultilevel"/>
     <w:tmpl w:val="A09A9D82"/>
@@ -6228,7 +7808,7 @@
       </w:rPr>
     </w:lvl>
   </w:abstractNum>
-  <w:abstractNum w:abstractNumId="5" w15:restartNumberingAfterBreak="0">
+  <w:abstractNum w:abstractNumId="7" w15:restartNumberingAfterBreak="0">
     <w:nsid w:val="4C466660"/>
     <w:multiLevelType w:val="hybridMultilevel"/>
     <w:tmpl w:val="581A6C18"/>
@@ -6321,7 +7901,7 @@
       </w:pPr>
     </w:lvl>
   </w:abstractNum>
-  <w:abstractNum w:abstractNumId="6" w15:restartNumberingAfterBreak="0">
+  <w:abstractNum w:abstractNumId="8" w15:restartNumberingAfterBreak="0">
     <w:nsid w:val="70676EF4"/>
     <w:multiLevelType w:val="hybridMultilevel"/>
     <w:tmpl w:val="9D02EBA6"/>
@@ -6439,7 +8019,7 @@
       </w:rPr>
     </w:lvl>
   </w:abstractNum>
-  <w:abstractNum w:abstractNumId="7" w15:restartNumberingAfterBreak="0">
+  <w:abstractNum w:abstractNumId="9" w15:restartNumberingAfterBreak="0">
     <w:nsid w:val="740C330F"/>
     <w:multiLevelType w:val="hybridMultilevel"/>
     <w:tmpl w:val="614ACE54"/>
@@ -6558,28 +8138,34 @@
     </w:lvl>
   </w:abstractNum>
   <w:num w:numId="1">
-    <w:abstractNumId w:val="2"/>
+    <w:abstractNumId w:val="3"/>
   </w:num>
   <w:num w:numId="2">
-    <w:abstractNumId w:val="6"/>
+    <w:abstractNumId w:val="8"/>
   </w:num>
   <w:num w:numId="3">
-    <w:abstractNumId w:val="3"/>
+    <w:abstractNumId w:val="4"/>
   </w:num>
   <w:num w:numId="4">
-    <w:abstractNumId w:val="7"/>
+    <w:abstractNumId w:val="9"/>
   </w:num>
   <w:num w:numId="5">
-    <w:abstractNumId w:val="5"/>
+    <w:abstractNumId w:val="7"/>
   </w:num>
   <w:num w:numId="6">
     <w:abstractNumId w:val="0"/>
   </w:num>
   <w:num w:numId="7">
-    <w:abstractNumId w:val="4"/>
+    <w:abstractNumId w:val="6"/>
   </w:num>
   <w:num w:numId="8">
     <w:abstractNumId w:val="1"/>
+  </w:num>
+  <w:num w:numId="9">
+    <w:abstractNumId w:val="2"/>
+  </w:num>
+  <w:num w:numId="10">
+    <w:abstractNumId w:val="5"/>
   </w:num>
 </w:numbering>
 </file>
@@ -7111,6 +8697,18 @@
       <w:u w:val="single"/>
     </w:rPr>
   </w:style>
+  <w:style w:type="character" w:styleId="Hipervnculovisitado">
+    <w:name w:val="FollowedHyperlink"/>
+    <w:basedOn w:val="Fuentedeprrafopredeter"/>
+    <w:uiPriority w:val="99"/>
+    <w:semiHidden/>
+    <w:unhideWhenUsed/>
+    <w:rsid w:val="00966CE5"/>
+    <w:rPr>
+      <w:color w:val="800080" w:themeColor="followedHyperlink"/>
+      <w:u w:val="single"/>
+    </w:rPr>
+  </w:style>
 </w:styles>
 </file>
 

</xml_diff>